<commit_message>
introduced last changes, ready for submission. I made an extra version with the hihglights in blue for the review process and the final version without it.
</commit_message>
<xml_diff>
--- a/Review/Response_to_reviewer_comments.docx
+++ b/Review/Response_to_reviewer_comments.docx
@@ -1,6 +1,6 @@
 
 <file path=word/document.xml><?xml version="1.0" encoding="utf-8"?>
-<w:document xmlns:wpc="http://schemas.microsoft.com/office/word/2010/wordprocessingCanvas" xmlns:mc="http://schemas.openxmlformats.org/markup-compatibility/2006" xmlns:o="urn:schemas-microsoft-com:office:office" xmlns:r="http://schemas.openxmlformats.org/officeDocument/2006/relationships" xmlns:m="http://schemas.openxmlformats.org/officeDocument/2006/math" xmlns:v="urn:schemas-microsoft-com:vml" xmlns:wp14="http://schemas.microsoft.com/office/word/2010/wordprocessingDrawing" xmlns:wp="http://schemas.openxmlformats.org/drawingml/2006/wordprocessingDrawing" xmlns:w10="urn:schemas-microsoft-com:office:word" xmlns:w="http://schemas.openxmlformats.org/wordprocessingml/2006/main" xmlns:w14="http://schemas.microsoft.com/office/word/2010/wordml" xmlns:w15="http://schemas.microsoft.com/office/word/2012/wordml" xmlns:wpg="http://schemas.microsoft.com/office/word/2010/wordprocessingGroup" xmlns:wpi="http://schemas.microsoft.com/office/word/2010/wordprocessingInk" xmlns:wne="http://schemas.microsoft.com/office/word/2006/wordml" xmlns:wps="http://schemas.microsoft.com/office/word/2010/wordprocessingShape" mc:Ignorable="w14 w15 wp14">
+<w:document xmlns:wpc="http://schemas.microsoft.com/office/word/2010/wordprocessingCanvas" xmlns:cx="http://schemas.microsoft.com/office/drawing/2014/chartex" xmlns:cx1="http://schemas.microsoft.com/office/drawing/2015/9/8/chartex" xmlns:mc="http://schemas.openxmlformats.org/markup-compatibility/2006" xmlns:o="urn:schemas-microsoft-com:office:office" xmlns:r="http://schemas.openxmlformats.org/officeDocument/2006/relationships" xmlns:m="http://schemas.openxmlformats.org/officeDocument/2006/math" xmlns:v="urn:schemas-microsoft-com:vml" xmlns:wp14="http://schemas.microsoft.com/office/word/2010/wordprocessingDrawing" xmlns:wp="http://schemas.openxmlformats.org/drawingml/2006/wordprocessingDrawing" xmlns:w10="urn:schemas-microsoft-com:office:word" xmlns:w="http://schemas.openxmlformats.org/wordprocessingml/2006/main" xmlns:w14="http://schemas.microsoft.com/office/word/2010/wordml" xmlns:w15="http://schemas.microsoft.com/office/word/2012/wordml" xmlns:w16se="http://schemas.microsoft.com/office/word/2015/wordml/symex" xmlns:wpg="http://schemas.microsoft.com/office/word/2010/wordprocessingGroup" xmlns:wpi="http://schemas.microsoft.com/office/word/2010/wordprocessingInk" xmlns:wne="http://schemas.microsoft.com/office/word/2006/wordml" xmlns:wps="http://schemas.microsoft.com/office/word/2010/wordprocessingShape" mc:Ignorable="w14 w15 w16se wp14">
   <w:body>
     <w:p>
       <w:pPr>
@@ -139,27 +139,7 @@
           <w:sz w:val="24"/>
           <w:szCs w:val="24"/>
         </w:rPr>
-        <w:t xml:space="preserve">I'm sorry to tell you that this article reproduces the method reported in 2016 by Xu </w:t>
-      </w:r>
-      <w:proofErr w:type="spellStart"/>
-      <w:r>
-        <w:rPr>
-          <w:rFonts w:asciiTheme="minorHAnsi" w:hAnsiTheme="minorHAnsi"/>
-          <w:i/>
-          <w:sz w:val="24"/>
-          <w:szCs w:val="24"/>
-        </w:rPr>
-        <w:t>Xie</w:t>
-      </w:r>
-      <w:proofErr w:type="spellEnd"/>
-      <w:r>
-        <w:rPr>
-          <w:rFonts w:asciiTheme="minorHAnsi" w:hAnsiTheme="minorHAnsi"/>
-          <w:i/>
-          <w:sz w:val="24"/>
-          <w:szCs w:val="24"/>
-        </w:rPr>
-        <w:t xml:space="preserve"> and David G. Cahill.</w:t>
+        <w:t>I'm sorry to tell you that this article reproduces the method reported in 2016 by Xu Xie and David G. Cahill.</w:t>
       </w:r>
     </w:p>
     <w:p>
@@ -706,23 +686,7 @@
           <w:sz w:val="24"/>
           <w:szCs w:val="24"/>
         </w:rPr>
-        <w:t xml:space="preserve"> very relevant paper by </w:t>
-      </w:r>
-      <w:proofErr w:type="spellStart"/>
-      <w:r>
-        <w:rPr>
-          <w:sz w:val="24"/>
-          <w:szCs w:val="24"/>
-        </w:rPr>
-        <w:t>Xie</w:t>
-      </w:r>
-      <w:proofErr w:type="spellEnd"/>
-      <w:r>
-        <w:rPr>
-          <w:sz w:val="24"/>
-          <w:szCs w:val="24"/>
-        </w:rPr>
-        <w:t xml:space="preserve"> and Cahill. We did not know about this work and </w:t>
+        <w:t xml:space="preserve"> very relevant paper by Xie and Cahill. We did not know about this work and </w:t>
       </w:r>
       <w:r>
         <w:rPr>
@@ -780,6 +744,7 @@
           <w:sz w:val="24"/>
           <w:szCs w:val="24"/>
         </w:rPr>
+        <w:lastRenderedPageBreak/>
         <w:t>I</w:t>
       </w:r>
       <w:r>
@@ -789,21 +754,12 @@
         </w:rPr>
         <w:t xml:space="preserve">ndeed </w:t>
       </w:r>
-      <w:proofErr w:type="spellStart"/>
-      <w:r>
-        <w:rPr>
-          <w:sz w:val="24"/>
-          <w:szCs w:val="24"/>
-        </w:rPr>
-        <w:t>Xie’s</w:t>
-      </w:r>
-      <w:proofErr w:type="spellEnd"/>
-      <w:r>
-        <w:rPr>
-          <w:sz w:val="24"/>
-          <w:szCs w:val="24"/>
-        </w:rPr>
-        <w:t xml:space="preserve"> paper </w:t>
+      <w:r>
+        <w:rPr>
+          <w:sz w:val="24"/>
+          <w:szCs w:val="24"/>
+        </w:rPr>
+        <w:t xml:space="preserve">Xie’s paper </w:t>
       </w:r>
       <w:r>
         <w:rPr>
@@ -1071,15 +1027,7 @@
           <w:sz w:val="24"/>
           <w:szCs w:val="24"/>
         </w:rPr>
-        <w:t xml:space="preserve"> while we relax that condition to allow one or more </w:t>
-      </w:r>
-      <w:r>
-        <w:rPr>
-          <w:sz w:val="24"/>
-          <w:szCs w:val="24"/>
-        </w:rPr>
-        <w:lastRenderedPageBreak/>
-        <w:t xml:space="preserve">interactions. Certainly, one-interaction contributions are important but we also </w:t>
+        <w:t xml:space="preserve"> while we relax that condition to allow one or more interactions. Certainly, one-interaction contributions are important but we also </w:t>
       </w:r>
       <w:r>
         <w:rPr>
@@ -1207,23 +1155,7 @@
           <w:sz w:val="24"/>
           <w:szCs w:val="24"/>
         </w:rPr>
-        <w:t xml:space="preserve">nm laser), but any other procedure to measure the SPR would suffice. In </w:t>
-      </w:r>
-      <w:proofErr w:type="spellStart"/>
-      <w:r>
-        <w:rPr>
-          <w:sz w:val="24"/>
-          <w:szCs w:val="24"/>
-        </w:rPr>
-        <w:t>Xie’s</w:t>
-      </w:r>
-      <w:proofErr w:type="spellEnd"/>
-      <w:r>
-        <w:rPr>
-          <w:sz w:val="24"/>
-          <w:szCs w:val="24"/>
-        </w:rPr>
-        <w:t xml:space="preserve"> paper, the authors </w:t>
+        <w:t xml:space="preserve">nm laser), but any other procedure to measure the SPR would suffice. In Xie’s paper, the authors </w:t>
       </w:r>
       <w:r>
         <w:rPr>
@@ -1435,17 +1367,8 @@
           <w:sz w:val="24"/>
           <w:szCs w:val="24"/>
         </w:rPr>
-        <w:t xml:space="preserve">y made structures with an extra annealing process presented by </w:t>
-      </w:r>
-      <w:proofErr w:type="spellStart"/>
-      <w:r>
-        <w:rPr>
-          <w:sz w:val="24"/>
-          <w:szCs w:val="24"/>
-        </w:rPr>
-        <w:t>Xie</w:t>
-      </w:r>
-      <w:proofErr w:type="spellEnd"/>
+        <w:t>y made structures with an extra annealing process presented by Xie</w:t>
+      </w:r>
       <w:r>
         <w:rPr>
           <w:sz w:val="24"/>
@@ -1566,19 +1489,137 @@
           <w:sz w:val="24"/>
           <w:szCs w:val="24"/>
         </w:rPr>
-        <w:t>‒</w:t>
-      </w:r>
-      <w:r>
-        <w:rPr>
-          <w:sz w:val="24"/>
-          <w:szCs w:val="24"/>
-        </w:rPr>
-        <w:t>peaks at 207</w:t>
-      </w:r>
-      <w:r>
-        <w:rPr>
-          <w:sz w:val="24"/>
-          <w:szCs w:val="24"/>
+        <w:t>‒peaks at 207 cm</w:t>
+      </w:r>
+      <w:r>
+        <w:rPr>
+          <w:sz w:val="24"/>
+          <w:szCs w:val="24"/>
+          <w:vertAlign w:val="superscript"/>
+        </w:rPr>
+        <w:t>-1</w:t>
+      </w:r>
+      <w:r>
+        <w:rPr>
+          <w:sz w:val="24"/>
+          <w:szCs w:val="24"/>
+        </w:rPr>
+        <w:t xml:space="preserve"> and 467cm</w:t>
+      </w:r>
+      <w:r>
+        <w:rPr>
+          <w:sz w:val="24"/>
+          <w:szCs w:val="24"/>
+          <w:vertAlign w:val="superscript"/>
+        </w:rPr>
+        <w:t>-1</w:t>
+      </w:r>
+      <w:r>
+        <w:rPr>
+          <w:sz w:val="24"/>
+          <w:szCs w:val="24"/>
+        </w:rPr>
+        <w:t xml:space="preserve"> ‒ </w:t>
+      </w:r>
+      <w:r>
+        <w:rPr>
+          <w:sz w:val="24"/>
+          <w:szCs w:val="24"/>
+        </w:rPr>
+        <w:t>n</w:t>
+      </w:r>
+      <w:r>
+        <w:rPr>
+          <w:sz w:val="24"/>
+          <w:szCs w:val="24"/>
+        </w:rPr>
+        <w:t xml:space="preserve">or </w:t>
+      </w:r>
+      <w:r>
+        <w:rPr>
+          <w:sz w:val="24"/>
+          <w:szCs w:val="24"/>
+        </w:rPr>
+        <w:t xml:space="preserve">from </w:t>
+      </w:r>
+      <w:r>
+        <w:rPr>
+          <w:sz w:val="24"/>
+          <w:szCs w:val="24"/>
+        </w:rPr>
+        <w:t>the solvent)</w:t>
+      </w:r>
+      <w:r>
+        <w:rPr>
+          <w:sz w:val="24"/>
+          <w:szCs w:val="24"/>
+        </w:rPr>
+        <w:t>, e</w:t>
+      </w:r>
+      <w:r>
+        <w:rPr>
+          <w:sz w:val="24"/>
+          <w:szCs w:val="24"/>
+        </w:rPr>
+        <w:t>ven though the volume of our nanorods is 18 times smaller</w:t>
+      </w:r>
+      <w:r>
+        <w:rPr>
+          <w:sz w:val="24"/>
+          <w:szCs w:val="24"/>
+        </w:rPr>
+        <w:t xml:space="preserve"> than those of Xie and Cahill</w:t>
+      </w:r>
+      <w:r>
+        <w:rPr>
+          <w:sz w:val="24"/>
+          <w:szCs w:val="24"/>
+        </w:rPr>
+        <w:t xml:space="preserve"> (V</w:t>
+      </w:r>
+      <w:r>
+        <w:rPr>
+          <w:sz w:val="24"/>
+          <w:szCs w:val="24"/>
+          <w:vertAlign w:val="subscript"/>
+        </w:rPr>
+        <w:t>ND</w:t>
+      </w:r>
+      <w:r>
+        <w:rPr>
+          <w:sz w:val="24"/>
+          <w:szCs w:val="24"/>
+        </w:rPr>
+        <w:t xml:space="preserve"> = 3.17 10</w:t>
+      </w:r>
+      <w:r>
+        <w:rPr>
+          <w:sz w:val="24"/>
+          <w:szCs w:val="24"/>
+          <w:vertAlign w:val="superscript"/>
+        </w:rPr>
+        <w:t>5</w:t>
+      </w:r>
+      <w:r>
+        <w:rPr>
+          <w:sz w:val="24"/>
+          <w:szCs w:val="24"/>
+        </w:rPr>
+        <w:t xml:space="preserve"> nm</w:t>
+      </w:r>
+      <w:r>
+        <w:rPr>
+          <w:sz w:val="24"/>
+          <w:szCs w:val="24"/>
+          <w:vertAlign w:val="superscript"/>
+        </w:rPr>
+        <w:t>3</w:t>
+      </w:r>
+      <w:r>
+        <w:rPr>
+          <w:sz w:val="24"/>
+          <w:szCs w:val="24"/>
+          <w:vertAlign w:val="superscript"/>
         </w:rPr>
         <w:t xml:space="preserve"> </w:t>
       </w:r>
@@ -1587,7 +1628,29 @@
           <w:sz w:val="24"/>
           <w:szCs w:val="24"/>
         </w:rPr>
-        <w:t>cm</w:t>
+        <w:t>versus</w:t>
+      </w:r>
+      <w:r>
+        <w:rPr>
+          <w:sz w:val="24"/>
+          <w:szCs w:val="24"/>
+        </w:rPr>
+        <w:t xml:space="preserve"> V</w:t>
+      </w:r>
+      <w:r>
+        <w:rPr>
+          <w:sz w:val="24"/>
+          <w:szCs w:val="24"/>
+          <w:vertAlign w:val="subscript"/>
+        </w:rPr>
+        <w:t>NR</w:t>
+      </w:r>
+      <w:r>
+        <w:rPr>
+          <w:sz w:val="24"/>
+          <w:szCs w:val="24"/>
+        </w:rPr>
+        <w:t xml:space="preserve"> =1.69 10</w:t>
       </w:r>
       <w:r>
         <w:rPr>
@@ -1595,7 +1658,14 @@
           <w:szCs w:val="24"/>
           <w:vertAlign w:val="superscript"/>
         </w:rPr>
-        <w:t>-</w:t>
+        <w:t>4</w:t>
+      </w:r>
+      <w:r>
+        <w:rPr>
+          <w:sz w:val="24"/>
+          <w:szCs w:val="24"/>
+        </w:rPr>
+        <w:t xml:space="preserve"> nm</w:t>
       </w:r>
       <w:r>
         <w:rPr>
@@ -1603,14 +1673,50 @@
           <w:szCs w:val="24"/>
           <w:vertAlign w:val="superscript"/>
         </w:rPr>
-        <w:t>1</w:t>
-      </w:r>
-      <w:r>
-        <w:rPr>
-          <w:sz w:val="24"/>
-          <w:szCs w:val="24"/>
-        </w:rPr>
-        <w:t xml:space="preserve"> and 467cm</w:t>
+        <w:t>3</w:t>
+      </w:r>
+      <w:r>
+        <w:rPr>
+          <w:sz w:val="24"/>
+          <w:szCs w:val="24"/>
+        </w:rPr>
+        <w:t xml:space="preserve">). </w:t>
+      </w:r>
+      <w:r>
+        <w:rPr>
+          <w:sz w:val="24"/>
+          <w:szCs w:val="24"/>
+        </w:rPr>
+        <w:t>Moreover, w</w:t>
+      </w:r>
+      <w:r>
+        <w:rPr>
+          <w:sz w:val="24"/>
+          <w:szCs w:val="24"/>
+        </w:rPr>
+        <w:t>e use one order less excitation intensity (0.107 to 0.43 mW</w:t>
+      </w:r>
+      <w:r>
+        <w:rPr>
+          <w:sz w:val="24"/>
+          <w:szCs w:val="24"/>
+        </w:rPr>
+        <w:t xml:space="preserve"> </w:t>
+      </w:r>
+      <w:r>
+        <w:rPr>
+          <w:rFonts w:cstheme="minorHAnsi"/>
+          <w:sz w:val="24"/>
+          <w:szCs w:val="24"/>
+        </w:rPr>
+        <w:t>µ</w:t>
+      </w:r>
+      <w:r>
+        <w:rPr>
+          <w:sz w:val="24"/>
+          <w:szCs w:val="24"/>
+        </w:rPr>
+        <w:t>m</w:t>
       </w:r>
       <w:r>
         <w:rPr>
@@ -1618,7 +1724,28 @@
           <w:szCs w:val="24"/>
           <w:vertAlign w:val="superscript"/>
         </w:rPr>
-        <w:t>-1</w:t>
+        <w:t>-2</w:t>
+      </w:r>
+      <w:r>
+        <w:rPr>
+          <w:sz w:val="24"/>
+          <w:szCs w:val="24"/>
+        </w:rPr>
+        <w:t xml:space="preserve">, </w:t>
+      </w:r>
+      <w:r>
+        <w:rPr>
+          <w:sz w:val="24"/>
+          <w:szCs w:val="24"/>
+        </w:rPr>
+        <w:t>versus</w:t>
+      </w:r>
+      <w:r>
+        <w:rPr>
+          <w:sz w:val="24"/>
+          <w:szCs w:val="24"/>
+        </w:rPr>
+        <w:t xml:space="preserve"> 1.33 to 7.89 mW</w:t>
       </w:r>
       <w:r>
         <w:rPr>
@@ -1629,97 +1756,18 @@
       </w:r>
       <w:r>
         <w:rPr>
-          <w:sz w:val="24"/>
-          <w:szCs w:val="24"/>
-        </w:rPr>
-        <w:t xml:space="preserve">‒ </w:t>
-      </w:r>
-      <w:r>
-        <w:rPr>
-          <w:sz w:val="24"/>
-          <w:szCs w:val="24"/>
-        </w:rPr>
-        <w:t>n</w:t>
-      </w:r>
-      <w:r>
-        <w:rPr>
-          <w:sz w:val="24"/>
-          <w:szCs w:val="24"/>
-        </w:rPr>
-        <w:t xml:space="preserve">or </w:t>
-      </w:r>
-      <w:r>
-        <w:rPr>
-          <w:sz w:val="24"/>
-          <w:szCs w:val="24"/>
-        </w:rPr>
-        <w:t xml:space="preserve">from </w:t>
-      </w:r>
-      <w:r>
-        <w:rPr>
-          <w:sz w:val="24"/>
-          <w:szCs w:val="24"/>
-        </w:rPr>
-        <w:t>the solvent)</w:t>
-      </w:r>
-      <w:r>
-        <w:rPr>
-          <w:sz w:val="24"/>
-          <w:szCs w:val="24"/>
-        </w:rPr>
-        <w:t>, e</w:t>
-      </w:r>
-      <w:r>
-        <w:rPr>
-          <w:sz w:val="24"/>
-          <w:szCs w:val="24"/>
-        </w:rPr>
-        <w:t>ven though the volume of our nanorods is 18 times smaller</w:t>
-      </w:r>
-      <w:r>
-        <w:rPr>
-          <w:sz w:val="24"/>
-          <w:szCs w:val="24"/>
-        </w:rPr>
-        <w:t xml:space="preserve"> than those of </w:t>
-      </w:r>
-      <w:proofErr w:type="spellStart"/>
-      <w:r>
-        <w:rPr>
-          <w:sz w:val="24"/>
-          <w:szCs w:val="24"/>
-        </w:rPr>
-        <w:t>Xie</w:t>
-      </w:r>
-      <w:proofErr w:type="spellEnd"/>
-      <w:r>
-        <w:rPr>
-          <w:sz w:val="24"/>
-          <w:szCs w:val="24"/>
-        </w:rPr>
-        <w:t xml:space="preserve"> and Cahill</w:t>
-      </w:r>
-      <w:r>
-        <w:rPr>
-          <w:sz w:val="24"/>
-          <w:szCs w:val="24"/>
-        </w:rPr>
-        <w:t xml:space="preserve"> (V</w:t>
-      </w:r>
-      <w:r>
-        <w:rPr>
-          <w:sz w:val="24"/>
-          <w:szCs w:val="24"/>
-          <w:vertAlign w:val="subscript"/>
-        </w:rPr>
-        <w:t>ND</w:t>
-      </w:r>
-      <w:r>
-        <w:rPr>
-          <w:sz w:val="24"/>
-          <w:szCs w:val="24"/>
-        </w:rPr>
-        <w:t xml:space="preserve"> = 3.17 10</w:t>
+          <w:rFonts w:cstheme="minorHAnsi"/>
+          <w:sz w:val="24"/>
+          <w:szCs w:val="24"/>
+        </w:rPr>
+        <w:t>µ</w:t>
+      </w:r>
+      <w:r>
+        <w:rPr>
+          <w:sz w:val="24"/>
+          <w:szCs w:val="24"/>
+        </w:rPr>
+        <w:t>m</w:t>
       </w:r>
       <w:r>
         <w:rPr>
@@ -1727,141 +1775,6 @@
           <w:szCs w:val="24"/>
           <w:vertAlign w:val="superscript"/>
         </w:rPr>
-        <w:t>5</w:t>
-      </w:r>
-      <w:r>
-        <w:rPr>
-          <w:sz w:val="24"/>
-          <w:szCs w:val="24"/>
-        </w:rPr>
-        <w:t xml:space="preserve"> nm</w:t>
-      </w:r>
-      <w:r>
-        <w:rPr>
-          <w:sz w:val="24"/>
-          <w:szCs w:val="24"/>
-          <w:vertAlign w:val="superscript"/>
-        </w:rPr>
-        <w:t>3</w:t>
-      </w:r>
-      <w:r>
-        <w:rPr>
-          <w:sz w:val="24"/>
-          <w:szCs w:val="24"/>
-          <w:vertAlign w:val="superscript"/>
-        </w:rPr>
-        <w:t xml:space="preserve"> </w:t>
-      </w:r>
-      <w:r>
-        <w:rPr>
-          <w:sz w:val="24"/>
-          <w:szCs w:val="24"/>
-        </w:rPr>
-        <w:t>versus</w:t>
-      </w:r>
-      <w:r>
-        <w:rPr>
-          <w:sz w:val="24"/>
-          <w:szCs w:val="24"/>
-        </w:rPr>
-        <w:t xml:space="preserve"> V</w:t>
-      </w:r>
-      <w:r>
-        <w:rPr>
-          <w:sz w:val="24"/>
-          <w:szCs w:val="24"/>
-          <w:vertAlign w:val="subscript"/>
-        </w:rPr>
-        <w:t>NR</w:t>
-      </w:r>
-      <w:r>
-        <w:rPr>
-          <w:sz w:val="24"/>
-          <w:szCs w:val="24"/>
-        </w:rPr>
-        <w:t xml:space="preserve"> =1.69 10</w:t>
-      </w:r>
-      <w:r>
-        <w:rPr>
-          <w:sz w:val="24"/>
-          <w:szCs w:val="24"/>
-          <w:vertAlign w:val="superscript"/>
-        </w:rPr>
-        <w:t>4</w:t>
-      </w:r>
-      <w:r>
-        <w:rPr>
-          <w:sz w:val="24"/>
-          <w:szCs w:val="24"/>
-        </w:rPr>
-        <w:t xml:space="preserve"> nm</w:t>
-      </w:r>
-      <w:r>
-        <w:rPr>
-          <w:sz w:val="24"/>
-          <w:szCs w:val="24"/>
-          <w:vertAlign w:val="superscript"/>
-        </w:rPr>
-        <w:t>3</w:t>
-      </w:r>
-      <w:r>
-        <w:rPr>
-          <w:sz w:val="24"/>
-          <w:szCs w:val="24"/>
-        </w:rPr>
-        <w:t xml:space="preserve">). </w:t>
-      </w:r>
-      <w:r>
-        <w:rPr>
-          <w:sz w:val="24"/>
-          <w:szCs w:val="24"/>
-        </w:rPr>
-        <w:t>Moreover, w</w:t>
-      </w:r>
-      <w:r>
-        <w:rPr>
-          <w:sz w:val="24"/>
-          <w:szCs w:val="24"/>
-        </w:rPr>
-        <w:t xml:space="preserve">e use one order less excitation intensity (0.107 to 0.43 </w:t>
-      </w:r>
-      <w:proofErr w:type="spellStart"/>
-      <w:r>
-        <w:rPr>
-          <w:sz w:val="24"/>
-          <w:szCs w:val="24"/>
-        </w:rPr>
-        <w:t>mW</w:t>
-      </w:r>
-      <w:proofErr w:type="spellEnd"/>
-      <w:r>
-        <w:rPr>
-          <w:sz w:val="24"/>
-          <w:szCs w:val="24"/>
-        </w:rPr>
-        <w:t xml:space="preserve"> </w:t>
-      </w:r>
-      <w:r>
-        <w:rPr>
-          <w:rFonts w:cstheme="minorHAnsi"/>
-          <w:sz w:val="24"/>
-          <w:szCs w:val="24"/>
-        </w:rPr>
-        <w:t>µ</w:t>
-      </w:r>
-      <w:r>
-        <w:rPr>
-          <w:sz w:val="24"/>
-          <w:szCs w:val="24"/>
-        </w:rPr>
-        <w:t>m</w:t>
-      </w:r>
-      <w:r>
-        <w:rPr>
-          <w:sz w:val="24"/>
-          <w:szCs w:val="24"/>
-          <w:vertAlign w:val="superscript"/>
-        </w:rPr>
         <w:t>-2</w:t>
       </w:r>
       <w:r>
@@ -1869,83 +1782,7 @@
           <w:sz w:val="24"/>
           <w:szCs w:val="24"/>
         </w:rPr>
-        <w:t xml:space="preserve">, </w:t>
-      </w:r>
-      <w:r>
-        <w:rPr>
-          <w:sz w:val="24"/>
-          <w:szCs w:val="24"/>
-        </w:rPr>
-        <w:t>versus</w:t>
-      </w:r>
-      <w:r>
-        <w:rPr>
-          <w:sz w:val="24"/>
-          <w:szCs w:val="24"/>
-        </w:rPr>
-        <w:t xml:space="preserve"> 1.33 to 7.89 </w:t>
-      </w:r>
-      <w:proofErr w:type="spellStart"/>
-      <w:r>
-        <w:rPr>
-          <w:sz w:val="24"/>
-          <w:szCs w:val="24"/>
-        </w:rPr>
-        <w:t>mW</w:t>
-      </w:r>
-      <w:proofErr w:type="spellEnd"/>
-      <w:r>
-        <w:rPr>
-          <w:sz w:val="24"/>
-          <w:szCs w:val="24"/>
-        </w:rPr>
-        <w:t xml:space="preserve"> </w:t>
-      </w:r>
-      <w:r>
-        <w:rPr>
-          <w:rFonts w:cstheme="minorHAnsi"/>
-          <w:sz w:val="24"/>
-          <w:szCs w:val="24"/>
-        </w:rPr>
-        <w:t>µ</w:t>
-      </w:r>
-      <w:r>
-        <w:rPr>
-          <w:sz w:val="24"/>
-          <w:szCs w:val="24"/>
-        </w:rPr>
-        <w:t>m</w:t>
-      </w:r>
-      <w:r>
-        <w:rPr>
-          <w:sz w:val="24"/>
-          <w:szCs w:val="24"/>
-          <w:vertAlign w:val="superscript"/>
-        </w:rPr>
-        <w:t>-2</w:t>
-      </w:r>
-      <w:r>
-        <w:rPr>
-          <w:sz w:val="24"/>
-          <w:szCs w:val="24"/>
-        </w:rPr>
-        <w:t xml:space="preserve"> in </w:t>
-      </w:r>
-      <w:proofErr w:type="spellStart"/>
-      <w:r>
-        <w:rPr>
-          <w:sz w:val="24"/>
-          <w:szCs w:val="24"/>
-        </w:rPr>
-        <w:t>Xie</w:t>
-      </w:r>
-      <w:proofErr w:type="spellEnd"/>
-      <w:r>
-        <w:rPr>
-          <w:sz w:val="24"/>
-          <w:szCs w:val="24"/>
-        </w:rPr>
-        <w:t xml:space="preserve"> and Cahill’s work)</w:t>
+        <w:t xml:space="preserve"> in Xie and Cahill’s work)</w:t>
       </w:r>
       <w:r>
         <w:rPr>
@@ -2148,7 +1985,15 @@
           <w:sz w:val="24"/>
           <w:szCs w:val="24"/>
         </w:rPr>
-        <w:t xml:space="preserve"> that the achievable temperature range is limited by the thermal reshaping of the bare nanorods we used. This could be improved by </w:t>
+        <w:t xml:space="preserve"> that the achievable temperature range is limited by the thermal reshaping </w:t>
+      </w:r>
+      <w:r>
+        <w:rPr>
+          <w:sz w:val="24"/>
+          <w:szCs w:val="24"/>
+        </w:rPr>
+        <w:lastRenderedPageBreak/>
+        <w:t xml:space="preserve">of the bare nanorods we used. This could be improved by </w:t>
       </w:r>
       <w:r>
         <w:rPr>
@@ -2176,23 +2021,7 @@
           <w:sz w:val="24"/>
           <w:szCs w:val="24"/>
         </w:rPr>
-        <w:t xml:space="preserve">presented by </w:t>
-      </w:r>
-      <w:proofErr w:type="spellStart"/>
-      <w:r>
-        <w:rPr>
-          <w:sz w:val="24"/>
-          <w:szCs w:val="24"/>
-        </w:rPr>
-        <w:t>Xie</w:t>
-      </w:r>
-      <w:proofErr w:type="spellEnd"/>
-      <w:r>
-        <w:rPr>
-          <w:sz w:val="24"/>
-          <w:szCs w:val="24"/>
-        </w:rPr>
-        <w:t xml:space="preserve"> et. al.</w:t>
+        <w:t>presented by Xie et. al.</w:t>
       </w:r>
     </w:p>
     <w:p>
@@ -2390,8 +2219,305 @@
           <w:sz w:val="24"/>
           <w:szCs w:val="24"/>
         </w:rPr>
-        <w:t xml:space="preserve">Measuring the accurate temperature increase of plasmonic nanoparticles upon irradiation with laser light is not an easy task. Carattino and colleagues report on a very elegant </w:t>
-      </w:r>
+        <w:t>Measuring the accurate temperature increase of plasmonic nanoparticles upon irradiation with laser light is not an easy task. Carattino and colleagues report on a very elegant solution to this problem. Importantly, this approach does not require any prior calibration. I am convinced that this method will be of interest for many researcher working on plasmonics or temperature effects at the nanoscale.</w:t>
+      </w:r>
+    </w:p>
+    <w:p>
+      <w:pPr>
+        <w:pStyle w:val="HTMLPreformatted"/>
+        <w:jc w:val="both"/>
+        <w:rPr>
+          <w:rFonts w:asciiTheme="minorHAnsi" w:hAnsiTheme="minorHAnsi"/>
+          <w:i/>
+          <w:sz w:val="24"/>
+          <w:szCs w:val="24"/>
+        </w:rPr>
+      </w:pPr>
+      <w:r>
+        <w:rPr>
+          <w:rFonts w:asciiTheme="minorHAnsi" w:hAnsiTheme="minorHAnsi"/>
+          <w:i/>
+          <w:sz w:val="24"/>
+          <w:szCs w:val="24"/>
+        </w:rPr>
+        <w:t>I recommend the paper for publications with no further revisions. I have only three small suggestions, but I leave it up to the authors to apply these changes:</w:t>
+      </w:r>
+    </w:p>
+    <w:p>
+      <w:pPr>
+        <w:pStyle w:val="HTMLPreformatted"/>
+        <w:jc w:val="both"/>
+        <w:rPr>
+          <w:rFonts w:asciiTheme="minorHAnsi" w:hAnsiTheme="minorHAnsi"/>
+          <w:i/>
+          <w:sz w:val="24"/>
+          <w:szCs w:val="24"/>
+        </w:rPr>
+      </w:pPr>
+    </w:p>
+    <w:p>
+      <w:pPr>
+        <w:pStyle w:val="HTMLPreformatted"/>
+        <w:jc w:val="both"/>
+        <w:rPr>
+          <w:rFonts w:asciiTheme="minorHAnsi" w:hAnsiTheme="minorHAnsi"/>
+          <w:i/>
+          <w:sz w:val="24"/>
+          <w:szCs w:val="24"/>
+        </w:rPr>
+      </w:pPr>
+      <w:r>
+        <w:rPr>
+          <w:rFonts w:asciiTheme="minorHAnsi" w:hAnsiTheme="minorHAnsi"/>
+          <w:i/>
+          <w:sz w:val="24"/>
+          <w:szCs w:val="24"/>
+        </w:rPr>
+        <w:t>1. On page 3 at the end of the introduction the authors write that they "... measure their temperature with relatively high accuracy...". The question is relative to what. The authors could think about being more specific at this point.</w:t>
+      </w:r>
+    </w:p>
+    <w:p>
+      <w:pPr>
+        <w:pStyle w:val="HTMLPreformatted"/>
+        <w:jc w:val="both"/>
+        <w:rPr>
+          <w:rFonts w:asciiTheme="minorHAnsi" w:hAnsiTheme="minorHAnsi"/>
+          <w:i/>
+          <w:sz w:val="24"/>
+          <w:szCs w:val="24"/>
+        </w:rPr>
+      </w:pPr>
+    </w:p>
+    <w:p>
+      <w:pPr>
+        <w:pStyle w:val="HTMLPreformatted"/>
+        <w:jc w:val="both"/>
+        <w:rPr>
+          <w:rFonts w:asciiTheme="minorHAnsi" w:hAnsiTheme="minorHAnsi"/>
+          <w:i/>
+          <w:sz w:val="24"/>
+          <w:szCs w:val="24"/>
+        </w:rPr>
+      </w:pPr>
+      <w:r>
+        <w:rPr>
+          <w:rFonts w:asciiTheme="minorHAnsi" w:hAnsiTheme="minorHAnsi"/>
+          <w:i/>
+          <w:sz w:val="24"/>
+          <w:szCs w:val="24"/>
+        </w:rPr>
+        <w:t>2. Figure 4: It says in the Figure caption that "The circles in the inset plot show the local temperature ..." - to me they appear to be squares. The authors might consider to plot the data points a big larger to avoid any confusion (circles are actually used for the plot of the extracted temperatures at 20°C in the same Figure).</w:t>
+      </w:r>
+    </w:p>
+    <w:p>
+      <w:pPr>
+        <w:pStyle w:val="HTMLPreformatted"/>
+        <w:jc w:val="both"/>
+        <w:rPr>
+          <w:rFonts w:asciiTheme="minorHAnsi" w:hAnsiTheme="minorHAnsi"/>
+          <w:i/>
+          <w:sz w:val="24"/>
+          <w:szCs w:val="24"/>
+        </w:rPr>
+      </w:pPr>
+    </w:p>
+    <w:p>
+      <w:pPr>
+        <w:pStyle w:val="HTMLPreformatted"/>
+        <w:jc w:val="both"/>
+        <w:rPr>
+          <w:rFonts w:asciiTheme="minorHAnsi" w:hAnsiTheme="minorHAnsi"/>
+          <w:i/>
+          <w:sz w:val="24"/>
+          <w:szCs w:val="24"/>
+        </w:rPr>
+      </w:pPr>
+      <w:r>
+        <w:rPr>
+          <w:rFonts w:asciiTheme="minorHAnsi" w:hAnsiTheme="minorHAnsi"/>
+          <w:i/>
+          <w:sz w:val="24"/>
+          <w:szCs w:val="24"/>
+        </w:rPr>
+        <w:t>3. The authors explain that the dimensions of the nanorods were derived from the mean values from TEM images (page 12, last paragraph). An accurate measurement of the particle size is important to calculate the temperature but no TEM images of particles are shown. The authors might consider to show a few examples of TEM images in the supporting information to give the reader a better idea what the rods look like. This could be important for reader, who are not familiar with the field.</w:t>
+      </w:r>
+    </w:p>
+    <w:p>
+      <w:pPr>
+        <w:pStyle w:val="HTMLPreformatted"/>
+        <w:jc w:val="both"/>
+        <w:rPr>
+          <w:rFonts w:asciiTheme="minorHAnsi" w:hAnsiTheme="minorHAnsi"/>
+          <w:i/>
+          <w:sz w:val="24"/>
+          <w:szCs w:val="24"/>
+        </w:rPr>
+      </w:pPr>
+    </w:p>
+    <w:p>
+      <w:pPr>
+        <w:pStyle w:val="HTMLPreformatted"/>
+        <w:jc w:val="both"/>
+        <w:rPr>
+          <w:rFonts w:asciiTheme="minorHAnsi" w:hAnsiTheme="minorHAnsi"/>
+          <w:i/>
+          <w:sz w:val="24"/>
+          <w:szCs w:val="24"/>
+        </w:rPr>
+      </w:pPr>
+      <w:r>
+        <w:rPr>
+          <w:rFonts w:asciiTheme="minorHAnsi" w:hAnsiTheme="minorHAnsi"/>
+          <w:i/>
+          <w:sz w:val="24"/>
+          <w:szCs w:val="24"/>
+        </w:rPr>
+        <w:t>Additional Questions:</w:t>
+      </w:r>
+    </w:p>
+    <w:p>
+      <w:pPr>
+        <w:pStyle w:val="HTMLPreformatted"/>
+        <w:jc w:val="both"/>
+        <w:rPr>
+          <w:rFonts w:asciiTheme="minorHAnsi" w:hAnsiTheme="minorHAnsi"/>
+          <w:i/>
+          <w:sz w:val="24"/>
+          <w:szCs w:val="24"/>
+        </w:rPr>
+      </w:pPr>
+      <w:r>
+        <w:rPr>
+          <w:rFonts w:asciiTheme="minorHAnsi" w:hAnsiTheme="minorHAnsi"/>
+          <w:i/>
+          <w:sz w:val="24"/>
+          <w:szCs w:val="24"/>
+        </w:rPr>
+        <w:t>Are there elements of novelty in the research reported?: Yes</w:t>
+      </w:r>
+    </w:p>
+    <w:p>
+      <w:pPr>
+        <w:pStyle w:val="HTMLPreformatted"/>
+        <w:jc w:val="both"/>
+        <w:rPr>
+          <w:rFonts w:asciiTheme="minorHAnsi" w:hAnsiTheme="minorHAnsi"/>
+          <w:i/>
+          <w:sz w:val="24"/>
+          <w:szCs w:val="24"/>
+        </w:rPr>
+      </w:pPr>
+    </w:p>
+    <w:p>
+      <w:pPr>
+        <w:pStyle w:val="HTMLPreformatted"/>
+        <w:jc w:val="both"/>
+        <w:rPr>
+          <w:rFonts w:asciiTheme="minorHAnsi" w:hAnsiTheme="minorHAnsi"/>
+          <w:i/>
+          <w:sz w:val="24"/>
+          <w:szCs w:val="24"/>
+        </w:rPr>
+      </w:pPr>
+      <w:r>
+        <w:rPr>
+          <w:rFonts w:asciiTheme="minorHAnsi" w:hAnsiTheme="minorHAnsi"/>
+          <w:i/>
+          <w:sz w:val="24"/>
+          <w:szCs w:val="24"/>
+        </w:rPr>
+        <w:t>Is the manuscript likely to be of interest to a reasonable number of scientists working in the field of nanoscience and nanotechnology?: Yes</w:t>
+      </w:r>
+    </w:p>
+    <w:p>
+      <w:pPr>
+        <w:pStyle w:val="HTMLPreformatted"/>
+        <w:jc w:val="both"/>
+        <w:rPr>
+          <w:rFonts w:asciiTheme="minorHAnsi" w:hAnsiTheme="minorHAnsi"/>
+          <w:i/>
+          <w:sz w:val="24"/>
+          <w:szCs w:val="24"/>
+        </w:rPr>
+      </w:pPr>
+    </w:p>
+    <w:p>
+      <w:pPr>
+        <w:pStyle w:val="HTMLPreformatted"/>
+        <w:jc w:val="both"/>
+        <w:rPr>
+          <w:rFonts w:asciiTheme="minorHAnsi" w:hAnsiTheme="minorHAnsi"/>
+          <w:i/>
+          <w:sz w:val="24"/>
+          <w:szCs w:val="24"/>
+        </w:rPr>
+      </w:pPr>
+      <w:r>
+        <w:rPr>
+          <w:rFonts w:asciiTheme="minorHAnsi" w:hAnsiTheme="minorHAnsi"/>
+          <w:i/>
+          <w:sz w:val="24"/>
+          <w:szCs w:val="24"/>
+        </w:rPr>
+        <w:t>Are the conclusions technically sound and adequately supported by the data presented?: Yes</w:t>
+      </w:r>
+    </w:p>
+    <w:p>
+      <w:pPr>
+        <w:pStyle w:val="HTMLPreformatted"/>
+        <w:jc w:val="both"/>
+        <w:rPr>
+          <w:rFonts w:asciiTheme="minorHAnsi" w:hAnsiTheme="minorHAnsi"/>
+          <w:i/>
+          <w:sz w:val="24"/>
+          <w:szCs w:val="24"/>
+        </w:rPr>
+      </w:pPr>
+    </w:p>
+    <w:p>
+      <w:pPr>
+        <w:pStyle w:val="HTMLPreformatted"/>
+        <w:jc w:val="both"/>
+        <w:rPr>
+          <w:rFonts w:asciiTheme="minorHAnsi" w:hAnsiTheme="minorHAnsi"/>
+          <w:i/>
+          <w:sz w:val="24"/>
+          <w:szCs w:val="24"/>
+        </w:rPr>
+      </w:pPr>
+      <w:r>
+        <w:rPr>
+          <w:rFonts w:asciiTheme="minorHAnsi" w:hAnsiTheme="minorHAnsi"/>
+          <w:i/>
+          <w:sz w:val="24"/>
+          <w:szCs w:val="24"/>
+        </w:rPr>
+        <w:t>Is sufficient information included to allow other workers in the field to test and reproduce the results?: Yes</w:t>
+      </w:r>
+    </w:p>
+    <w:p>
+      <w:pPr>
+        <w:pStyle w:val="HTMLPreformatted"/>
+        <w:jc w:val="both"/>
+        <w:rPr>
+          <w:rFonts w:asciiTheme="minorHAnsi" w:hAnsiTheme="minorHAnsi"/>
+          <w:i/>
+          <w:sz w:val="24"/>
+          <w:szCs w:val="24"/>
+        </w:rPr>
+      </w:pPr>
+    </w:p>
+    <w:p>
+      <w:pPr>
+        <w:pStyle w:val="HTMLPreformatted"/>
+        <w:jc w:val="both"/>
+        <w:rPr>
+          <w:rFonts w:asciiTheme="minorHAnsi" w:hAnsiTheme="minorHAnsi"/>
+          <w:i/>
+          <w:sz w:val="24"/>
+          <w:szCs w:val="24"/>
+        </w:rPr>
+      </w:pPr>
       <w:r>
         <w:rPr>
           <w:rFonts w:asciiTheme="minorHAnsi" w:hAnsiTheme="minorHAnsi"/>
@@ -2400,312 +2526,6 @@
           <w:szCs w:val="24"/>
         </w:rPr>
         <w:lastRenderedPageBreak/>
-        <w:t>solution to this problem. Importantly, this approach does not require any prior calibration. I am convinced that this method will be of interest for many researcher working on plasmonics or temperature effects at the nanoscale.</w:t>
-      </w:r>
-    </w:p>
-    <w:p>
-      <w:pPr>
-        <w:pStyle w:val="HTMLPreformatted"/>
-        <w:jc w:val="both"/>
-        <w:rPr>
-          <w:rFonts w:asciiTheme="minorHAnsi" w:hAnsiTheme="minorHAnsi"/>
-          <w:i/>
-          <w:sz w:val="24"/>
-          <w:szCs w:val="24"/>
-        </w:rPr>
-      </w:pPr>
-      <w:r>
-        <w:rPr>
-          <w:rFonts w:asciiTheme="minorHAnsi" w:hAnsiTheme="minorHAnsi"/>
-          <w:i/>
-          <w:sz w:val="24"/>
-          <w:szCs w:val="24"/>
-        </w:rPr>
-        <w:t>I recommend the paper for publications with no further revisions. I have only three small suggestions, but I leave it up to the authors to apply these changes:</w:t>
-      </w:r>
-    </w:p>
-    <w:p>
-      <w:pPr>
-        <w:pStyle w:val="HTMLPreformatted"/>
-        <w:jc w:val="both"/>
-        <w:rPr>
-          <w:rFonts w:asciiTheme="minorHAnsi" w:hAnsiTheme="minorHAnsi"/>
-          <w:i/>
-          <w:sz w:val="24"/>
-          <w:szCs w:val="24"/>
-        </w:rPr>
-      </w:pPr>
-    </w:p>
-    <w:p>
-      <w:pPr>
-        <w:pStyle w:val="HTMLPreformatted"/>
-        <w:jc w:val="both"/>
-        <w:rPr>
-          <w:rFonts w:asciiTheme="minorHAnsi" w:hAnsiTheme="minorHAnsi"/>
-          <w:i/>
-          <w:sz w:val="24"/>
-          <w:szCs w:val="24"/>
-        </w:rPr>
-      </w:pPr>
-      <w:r>
-        <w:rPr>
-          <w:rFonts w:asciiTheme="minorHAnsi" w:hAnsiTheme="minorHAnsi"/>
-          <w:i/>
-          <w:sz w:val="24"/>
-          <w:szCs w:val="24"/>
-        </w:rPr>
-        <w:t>1. On page 3 at the end of the introduction the authors write that they "... measure their temperature with relatively high accuracy...". The question is relative to what. The authors could think about being more specific at this point.</w:t>
-      </w:r>
-    </w:p>
-    <w:p>
-      <w:pPr>
-        <w:pStyle w:val="HTMLPreformatted"/>
-        <w:jc w:val="both"/>
-        <w:rPr>
-          <w:rFonts w:asciiTheme="minorHAnsi" w:hAnsiTheme="minorHAnsi"/>
-          <w:i/>
-          <w:sz w:val="24"/>
-          <w:szCs w:val="24"/>
-        </w:rPr>
-      </w:pPr>
-    </w:p>
-    <w:p>
-      <w:pPr>
-        <w:pStyle w:val="HTMLPreformatted"/>
-        <w:jc w:val="both"/>
-        <w:rPr>
-          <w:rFonts w:asciiTheme="minorHAnsi" w:hAnsiTheme="minorHAnsi"/>
-          <w:i/>
-          <w:sz w:val="24"/>
-          <w:szCs w:val="24"/>
-        </w:rPr>
-      </w:pPr>
-      <w:r>
-        <w:rPr>
-          <w:rFonts w:asciiTheme="minorHAnsi" w:hAnsiTheme="minorHAnsi"/>
-          <w:i/>
-          <w:sz w:val="24"/>
-          <w:szCs w:val="24"/>
-        </w:rPr>
-        <w:t>2. Figure 4: It says in the Figure caption that "The circles in the inset plot show the local temperature ..." - to me they appear to be squares. The authors might consider to plot the data points a big larger to avoid any confusion (circles are actually used for the plot of the extracted temperatures at 20°C in the same Figure).</w:t>
-      </w:r>
-    </w:p>
-    <w:p>
-      <w:pPr>
-        <w:pStyle w:val="HTMLPreformatted"/>
-        <w:jc w:val="both"/>
-        <w:rPr>
-          <w:rFonts w:asciiTheme="minorHAnsi" w:hAnsiTheme="minorHAnsi"/>
-          <w:i/>
-          <w:sz w:val="24"/>
-          <w:szCs w:val="24"/>
-        </w:rPr>
-      </w:pPr>
-    </w:p>
-    <w:p>
-      <w:pPr>
-        <w:pStyle w:val="HTMLPreformatted"/>
-        <w:jc w:val="both"/>
-        <w:rPr>
-          <w:rFonts w:asciiTheme="minorHAnsi" w:hAnsiTheme="minorHAnsi"/>
-          <w:i/>
-          <w:sz w:val="24"/>
-          <w:szCs w:val="24"/>
-        </w:rPr>
-      </w:pPr>
-      <w:r>
-        <w:rPr>
-          <w:rFonts w:asciiTheme="minorHAnsi" w:hAnsiTheme="minorHAnsi"/>
-          <w:i/>
-          <w:sz w:val="24"/>
-          <w:szCs w:val="24"/>
-        </w:rPr>
-        <w:t>3. The authors explain that the dimensions of the nanorods were derived from the mean values from TEM images (page 12, last paragraph). An accurate measurement of the particle size is important to calculate the temperature but no TEM images of particles are shown. The authors might consider to show a few examples of TEM images in the supporting information to give the reader a better idea what the rods look like. This could be important for reader, who are not familiar with the field.</w:t>
-      </w:r>
-    </w:p>
-    <w:p>
-      <w:pPr>
-        <w:pStyle w:val="HTMLPreformatted"/>
-        <w:jc w:val="both"/>
-        <w:rPr>
-          <w:rFonts w:asciiTheme="minorHAnsi" w:hAnsiTheme="minorHAnsi"/>
-          <w:i/>
-          <w:sz w:val="24"/>
-          <w:szCs w:val="24"/>
-        </w:rPr>
-      </w:pPr>
-    </w:p>
-    <w:p>
-      <w:pPr>
-        <w:pStyle w:val="HTMLPreformatted"/>
-        <w:jc w:val="both"/>
-        <w:rPr>
-          <w:rFonts w:asciiTheme="minorHAnsi" w:hAnsiTheme="minorHAnsi"/>
-          <w:i/>
-          <w:sz w:val="24"/>
-          <w:szCs w:val="24"/>
-        </w:rPr>
-      </w:pPr>
-      <w:r>
-        <w:rPr>
-          <w:rFonts w:asciiTheme="minorHAnsi" w:hAnsiTheme="minorHAnsi"/>
-          <w:i/>
-          <w:sz w:val="24"/>
-          <w:szCs w:val="24"/>
-        </w:rPr>
-        <w:t>Additional Questions:</w:t>
-      </w:r>
-    </w:p>
-    <w:p>
-      <w:pPr>
-        <w:pStyle w:val="HTMLPreformatted"/>
-        <w:jc w:val="both"/>
-        <w:rPr>
-          <w:rFonts w:asciiTheme="minorHAnsi" w:hAnsiTheme="minorHAnsi"/>
-          <w:i/>
-          <w:sz w:val="24"/>
-          <w:szCs w:val="24"/>
-        </w:rPr>
-      </w:pPr>
-      <w:r>
-        <w:rPr>
-          <w:rFonts w:asciiTheme="minorHAnsi" w:hAnsiTheme="minorHAnsi"/>
-          <w:i/>
-          <w:sz w:val="24"/>
-          <w:szCs w:val="24"/>
-        </w:rPr>
-        <w:t>Are there elements of novelty in the research reported?: Yes</w:t>
-      </w:r>
-    </w:p>
-    <w:p>
-      <w:pPr>
-        <w:pStyle w:val="HTMLPreformatted"/>
-        <w:jc w:val="both"/>
-        <w:rPr>
-          <w:rFonts w:asciiTheme="minorHAnsi" w:hAnsiTheme="minorHAnsi"/>
-          <w:i/>
-          <w:sz w:val="24"/>
-          <w:szCs w:val="24"/>
-        </w:rPr>
-      </w:pPr>
-    </w:p>
-    <w:p>
-      <w:pPr>
-        <w:pStyle w:val="HTMLPreformatted"/>
-        <w:jc w:val="both"/>
-        <w:rPr>
-          <w:rFonts w:asciiTheme="minorHAnsi" w:hAnsiTheme="minorHAnsi"/>
-          <w:i/>
-          <w:sz w:val="24"/>
-          <w:szCs w:val="24"/>
-        </w:rPr>
-      </w:pPr>
-      <w:r>
-        <w:rPr>
-          <w:rFonts w:asciiTheme="minorHAnsi" w:hAnsiTheme="minorHAnsi"/>
-          <w:i/>
-          <w:sz w:val="24"/>
-          <w:szCs w:val="24"/>
-        </w:rPr>
-        <w:t>Is the manuscript likely to be of interest to a reasonable number of scientists working in the field of nanoscience and nanotechnology?: Yes</w:t>
-      </w:r>
-    </w:p>
-    <w:p>
-      <w:pPr>
-        <w:pStyle w:val="HTMLPreformatted"/>
-        <w:jc w:val="both"/>
-        <w:rPr>
-          <w:rFonts w:asciiTheme="minorHAnsi" w:hAnsiTheme="minorHAnsi"/>
-          <w:i/>
-          <w:sz w:val="24"/>
-          <w:szCs w:val="24"/>
-        </w:rPr>
-      </w:pPr>
-    </w:p>
-    <w:p>
-      <w:pPr>
-        <w:pStyle w:val="HTMLPreformatted"/>
-        <w:jc w:val="both"/>
-        <w:rPr>
-          <w:rFonts w:asciiTheme="minorHAnsi" w:hAnsiTheme="minorHAnsi"/>
-          <w:i/>
-          <w:sz w:val="24"/>
-          <w:szCs w:val="24"/>
-        </w:rPr>
-      </w:pPr>
-      <w:r>
-        <w:rPr>
-          <w:rFonts w:asciiTheme="minorHAnsi" w:hAnsiTheme="minorHAnsi"/>
-          <w:i/>
-          <w:sz w:val="24"/>
-          <w:szCs w:val="24"/>
-        </w:rPr>
-        <w:t>Are the conclusions technically sound and adequately supported by the data presented?: Yes</w:t>
-      </w:r>
-    </w:p>
-    <w:p>
-      <w:pPr>
-        <w:pStyle w:val="HTMLPreformatted"/>
-        <w:jc w:val="both"/>
-        <w:rPr>
-          <w:rFonts w:asciiTheme="minorHAnsi" w:hAnsiTheme="minorHAnsi"/>
-          <w:i/>
-          <w:sz w:val="24"/>
-          <w:szCs w:val="24"/>
-        </w:rPr>
-      </w:pPr>
-    </w:p>
-    <w:p>
-      <w:pPr>
-        <w:pStyle w:val="HTMLPreformatted"/>
-        <w:jc w:val="both"/>
-        <w:rPr>
-          <w:rFonts w:asciiTheme="minorHAnsi" w:hAnsiTheme="minorHAnsi"/>
-          <w:i/>
-          <w:sz w:val="24"/>
-          <w:szCs w:val="24"/>
-        </w:rPr>
-      </w:pPr>
-      <w:r>
-        <w:rPr>
-          <w:rFonts w:asciiTheme="minorHAnsi" w:hAnsiTheme="minorHAnsi"/>
-          <w:i/>
-          <w:sz w:val="24"/>
-          <w:szCs w:val="24"/>
-        </w:rPr>
-        <w:t>Is sufficient information included to allow other workers in the field to test and reproduce the results?: Yes</w:t>
-      </w:r>
-    </w:p>
-    <w:p>
-      <w:pPr>
-        <w:pStyle w:val="HTMLPreformatted"/>
-        <w:jc w:val="both"/>
-        <w:rPr>
-          <w:rFonts w:asciiTheme="minorHAnsi" w:hAnsiTheme="minorHAnsi"/>
-          <w:i/>
-          <w:sz w:val="24"/>
-          <w:szCs w:val="24"/>
-        </w:rPr>
-      </w:pPr>
-    </w:p>
-    <w:p>
-      <w:pPr>
-        <w:pStyle w:val="HTMLPreformatted"/>
-        <w:jc w:val="both"/>
-        <w:rPr>
-          <w:rFonts w:asciiTheme="minorHAnsi" w:hAnsiTheme="minorHAnsi"/>
-          <w:i/>
-          <w:sz w:val="24"/>
-          <w:szCs w:val="24"/>
-        </w:rPr>
-      </w:pPr>
-      <w:r>
-        <w:rPr>
-          <w:rFonts w:asciiTheme="minorHAnsi" w:hAnsiTheme="minorHAnsi"/>
-          <w:i/>
-          <w:sz w:val="24"/>
-          <w:szCs w:val="24"/>
-        </w:rPr>
         <w:t>Rate the overall importance of this paper to the field of nanoscience and nanotechnology (5 - Highly Important / 1 - Unimportant): 5</w:t>
       </w:r>
     </w:p>
@@ -3098,17 +2918,7 @@
           <w:sz w:val="24"/>
           <w:szCs w:val="24"/>
         </w:rPr>
-        <w:t xml:space="preserve">Figure 4: It says in the Figure caption that "The circles in the inset plot show the local temperature ..." - to me they appear to be squares. The authors might consider to </w:t>
-      </w:r>
-      <w:r>
-        <w:rPr>
-          <w:rFonts w:asciiTheme="minorHAnsi" w:hAnsiTheme="minorHAnsi"/>
-          <w:i/>
-          <w:sz w:val="24"/>
-          <w:szCs w:val="24"/>
-        </w:rPr>
-        <w:lastRenderedPageBreak/>
-        <w:t>plot the data points a big larger to avoid any confusion (circles are actually used for the plot of the extracted temperatures at 20°C in the same Figure).</w:t>
+        <w:t>Figure 4: It says in the Figure caption that "The circles in the inset plot show the local temperature ..." - to me they appear to be squares. The authors might consider to plot the data points a big larger to avoid any confusion (circles are actually used for the plot of the extracted temperatures at 20°C in the same Figure).</w:t>
       </w:r>
     </w:p>
     <w:p>
@@ -3333,80 +3143,40 @@
           <w:sz w:val="24"/>
           <w:szCs w:val="24"/>
         </w:rPr>
-        <w:t xml:space="preserve">The authors have found a novel way to use gold nanorods not only as local heat source but at the same time as </w:t>
-      </w:r>
-      <w:proofErr w:type="spellStart"/>
-      <w:r>
-        <w:rPr>
-          <w:rFonts w:asciiTheme="minorHAnsi" w:hAnsiTheme="minorHAnsi"/>
-          <w:i/>
-          <w:sz w:val="24"/>
-          <w:szCs w:val="24"/>
-        </w:rPr>
-        <w:t>nano</w:t>
-      </w:r>
-      <w:proofErr w:type="spellEnd"/>
-      <w:r>
-        <w:rPr>
-          <w:rFonts w:asciiTheme="minorHAnsi" w:hAnsiTheme="minorHAnsi"/>
-          <w:i/>
-          <w:sz w:val="24"/>
-          <w:szCs w:val="24"/>
-        </w:rPr>
-        <w:t>-thermometer. They determine the temperature of single gold nanorods by measuring their anti-stokes emission luminescence. Normalizing the anti-stokes to the normal luminescence gives them an absolute temperature scale.</w:t>
-      </w:r>
-    </w:p>
-    <w:p>
-      <w:pPr>
-        <w:pStyle w:val="HTMLPreformatted"/>
-        <w:jc w:val="both"/>
-        <w:rPr>
-          <w:rFonts w:asciiTheme="minorHAnsi" w:hAnsiTheme="minorHAnsi"/>
-          <w:i/>
-          <w:sz w:val="24"/>
-          <w:szCs w:val="24"/>
-        </w:rPr>
-      </w:pPr>
-    </w:p>
-    <w:p>
-      <w:pPr>
-        <w:pStyle w:val="HTMLPreformatted"/>
-        <w:jc w:val="both"/>
-        <w:rPr>
-          <w:rFonts w:asciiTheme="minorHAnsi" w:hAnsiTheme="minorHAnsi"/>
-          <w:i/>
-          <w:sz w:val="24"/>
-          <w:szCs w:val="24"/>
-        </w:rPr>
-      </w:pPr>
-      <w:r>
-        <w:rPr>
-          <w:rFonts w:asciiTheme="minorHAnsi" w:hAnsiTheme="minorHAnsi"/>
-          <w:i/>
-          <w:sz w:val="24"/>
-          <w:szCs w:val="24"/>
-        </w:rPr>
-        <w:t xml:space="preserve">The authors have conducted a very nice study to demonstrate this novel concept with beautiful experiments supported by extensive theoretical calculations. On the side, the PL of gold nanorods is explained in more detail (which should be </w:t>
-      </w:r>
-      <w:proofErr w:type="spellStart"/>
-      <w:r>
-        <w:rPr>
-          <w:rFonts w:asciiTheme="minorHAnsi" w:hAnsiTheme="minorHAnsi"/>
-          <w:i/>
-          <w:sz w:val="24"/>
-          <w:szCs w:val="24"/>
-        </w:rPr>
-        <w:t>emphazied</w:t>
-      </w:r>
-      <w:proofErr w:type="spellEnd"/>
-      <w:r>
-        <w:rPr>
-          <w:rFonts w:asciiTheme="minorHAnsi" w:hAnsiTheme="minorHAnsi"/>
-          <w:i/>
-          <w:sz w:val="24"/>
-          <w:szCs w:val="24"/>
-        </w:rPr>
-        <w:t xml:space="preserve"> more in the title and abstract). The figures present the data nicely and the text explains well the experimental methods. The novel way to measure local temperatures will be interesting for many readers of Nano Letters. I recommend the rapid publication after some improvements to the manuscript as outlined below.</w:t>
+        <w:t>The authors have found a novel way to use gold nanorods not only as local heat source but at the same time as nano-thermometer. They determine the temperature of single gold nanorods by measuring their anti-stokes emission luminescence. Normalizing the anti-stokes to the normal luminescence gives them an absolute temperature scale.</w:t>
+      </w:r>
+    </w:p>
+    <w:p>
+      <w:pPr>
+        <w:pStyle w:val="HTMLPreformatted"/>
+        <w:jc w:val="both"/>
+        <w:rPr>
+          <w:rFonts w:asciiTheme="minorHAnsi" w:hAnsiTheme="minorHAnsi"/>
+          <w:i/>
+          <w:sz w:val="24"/>
+          <w:szCs w:val="24"/>
+        </w:rPr>
+      </w:pPr>
+    </w:p>
+    <w:p>
+      <w:pPr>
+        <w:pStyle w:val="HTMLPreformatted"/>
+        <w:jc w:val="both"/>
+        <w:rPr>
+          <w:rFonts w:asciiTheme="minorHAnsi" w:hAnsiTheme="minorHAnsi"/>
+          <w:i/>
+          <w:sz w:val="24"/>
+          <w:szCs w:val="24"/>
+        </w:rPr>
+      </w:pPr>
+      <w:r>
+        <w:rPr>
+          <w:rFonts w:asciiTheme="minorHAnsi" w:hAnsiTheme="minorHAnsi"/>
+          <w:i/>
+          <w:sz w:val="24"/>
+          <w:szCs w:val="24"/>
+        </w:rPr>
+        <w:t>The authors have conducted a very nice study to demonstrate this novel concept with beautiful experiments supported by extensive theoretical calculations. On the side, the PL of gold nanorods is explained in more detail (which should be emphazied more in the title and abstract). The figures present the data nicely and the text explains well the experimental methods. The novel way to measure local temperatures will be interesting for many readers of Nano Letters. I recommend the rapid publication after some improvements to the manuscript as outlined below.</w:t>
       </w:r>
     </w:p>
     <w:p>
@@ -3587,27 +3357,7 @@
           <w:szCs w:val="24"/>
         </w:rPr>
         <w:tab/>
-        <w:t xml:space="preserve">Please provide information on the laser </w:t>
-      </w:r>
-      <w:proofErr w:type="spellStart"/>
-      <w:r>
-        <w:rPr>
-          <w:rFonts w:asciiTheme="minorHAnsi" w:hAnsiTheme="minorHAnsi"/>
-          <w:i/>
-          <w:sz w:val="24"/>
-          <w:szCs w:val="24"/>
-        </w:rPr>
-        <w:t>fluence</w:t>
-      </w:r>
-      <w:proofErr w:type="spellEnd"/>
-      <w:r>
-        <w:rPr>
-          <w:rFonts w:asciiTheme="minorHAnsi" w:hAnsiTheme="minorHAnsi"/>
-          <w:i/>
-          <w:sz w:val="24"/>
-          <w:szCs w:val="24"/>
-        </w:rPr>
-        <w:t>.</w:t>
+        <w:t>Please provide information on the laser fluence.</w:t>
       </w:r>
     </w:p>
     <w:p>
@@ -3814,7 +3564,6 @@
           <w:sz w:val="24"/>
           <w:szCs w:val="24"/>
         </w:rPr>
-        <w:lastRenderedPageBreak/>
         <w:t>11.</w:t>
       </w:r>
       <w:r>
@@ -4395,25 +4144,7 @@
           <w:sz w:val="24"/>
           <w:szCs w:val="24"/>
         </w:rPr>
-        <w:t xml:space="preserve"> be overcome to achieve better understanding and control in new therapies such as </w:t>
-      </w:r>
-      <w:proofErr w:type="spellStart"/>
-      <w:r>
-        <w:rPr>
-          <w:b/>
-          <w:sz w:val="24"/>
-          <w:szCs w:val="24"/>
-        </w:rPr>
-        <w:t>photothermal</w:t>
-      </w:r>
-      <w:proofErr w:type="spellEnd"/>
-      <w:r>
-        <w:rPr>
-          <w:b/>
-          <w:sz w:val="24"/>
-          <w:szCs w:val="24"/>
-        </w:rPr>
-        <w:t xml:space="preserve"> tumor ablation or controlled drug delivery.</w:t>
+        <w:t xml:space="preserve"> be overcome to achieve better understanding and control in new therapies such as photothermal tumor ablation or controlled drug delivery.</w:t>
       </w:r>
       <w:r>
         <w:rPr>
@@ -4663,7 +4394,16 @@
           <w:sz w:val="24"/>
           <w:szCs w:val="24"/>
         </w:rPr>
-        <w:t>due to the presence of the strong plasmonic enhancement of the emission that must be considered in addition to the Boltzmann factor.</w:t>
+        <w:t xml:space="preserve">due to the presence </w:t>
+      </w:r>
+      <w:r>
+        <w:rPr>
+          <w:b/>
+          <w:sz w:val="24"/>
+          <w:szCs w:val="24"/>
+        </w:rPr>
+        <w:lastRenderedPageBreak/>
+        <w:t>of the strong plasmonic enhancement of the emission that must be considered in addition to the Boltzmann factor.</w:t>
       </w:r>
       <w:r>
         <w:rPr>
@@ -5453,27 +5193,7 @@
           <w:sz w:val="24"/>
           <w:szCs w:val="24"/>
         </w:rPr>
-        <w:t xml:space="preserve">Please provide information on the laser </w:t>
-      </w:r>
-      <w:proofErr w:type="spellStart"/>
-      <w:r>
-        <w:rPr>
-          <w:rFonts w:asciiTheme="minorHAnsi" w:hAnsiTheme="minorHAnsi"/>
-          <w:i/>
-          <w:sz w:val="24"/>
-          <w:szCs w:val="24"/>
-        </w:rPr>
-        <w:t>fluence</w:t>
-      </w:r>
-      <w:proofErr w:type="spellEnd"/>
-      <w:r>
-        <w:rPr>
-          <w:rFonts w:asciiTheme="minorHAnsi" w:hAnsiTheme="minorHAnsi"/>
-          <w:i/>
-          <w:sz w:val="24"/>
-          <w:szCs w:val="24"/>
-        </w:rPr>
-        <w:t>.</w:t>
+        <w:t>Please provide information on the laser fluence.</w:t>
       </w:r>
     </w:p>
     <w:p>
@@ -5498,21 +5218,12 @@
         </w:rPr>
         <w:t xml:space="preserve"> 633nm </w:t>
       </w:r>
-      <w:proofErr w:type="spellStart"/>
-      <w:r>
-        <w:rPr>
-          <w:sz w:val="24"/>
-          <w:szCs w:val="24"/>
-        </w:rPr>
-        <w:t>HeNe</w:t>
-      </w:r>
-      <w:proofErr w:type="spellEnd"/>
-      <w:r>
-        <w:rPr>
-          <w:sz w:val="24"/>
-          <w:szCs w:val="24"/>
-        </w:rPr>
-        <w:t xml:space="preserve"> laser maximum power </w:t>
+      <w:r>
+        <w:rPr>
+          <w:sz w:val="24"/>
+          <w:szCs w:val="24"/>
+        </w:rPr>
+        <w:t xml:space="preserve">HeNe laser maximum power </w:t>
       </w:r>
       <w:r>
         <w:rPr>
@@ -5606,7 +5317,22 @@
           <w:sz w:val="24"/>
           <w:szCs w:val="24"/>
         </w:rPr>
-        <w:t>This is equivalent to 1.37 1015 photons s</w:t>
+        <w:t>This is equivalent to 1.37</w:t>
+      </w:r>
+      <w:r>
+        <w:rPr>
+          <w:rFonts w:cstheme="minorHAnsi"/>
+          <w:sz w:val="24"/>
+          <w:szCs w:val="24"/>
+        </w:rPr>
+        <w:t>×</w:t>
+      </w:r>
+      <w:r>
+        <w:rPr>
+          <w:sz w:val="24"/>
+          <w:szCs w:val="24"/>
+        </w:rPr>
+        <w:t>10</w:t>
       </w:r>
       <w:r>
         <w:rPr>
@@ -5614,6 +5340,21 @@
           <w:szCs w:val="24"/>
           <w:vertAlign w:val="superscript"/>
         </w:rPr>
+        <w:t>15</w:t>
+      </w:r>
+      <w:r>
+        <w:rPr>
+          <w:sz w:val="24"/>
+          <w:szCs w:val="24"/>
+        </w:rPr>
+        <w:t xml:space="preserve"> photons s</w:t>
+      </w:r>
+      <w:r>
+        <w:rPr>
+          <w:sz w:val="24"/>
+          <w:szCs w:val="24"/>
+          <w:vertAlign w:val="superscript"/>
+        </w:rPr>
         <w:t>-1</w:t>
       </w:r>
       <w:r>
@@ -5651,23 +5392,14 @@
           <w:sz w:val="24"/>
           <w:szCs w:val="24"/>
         </w:rPr>
-        <w:t xml:space="preserve">, which leads to a </w:t>
-      </w:r>
-      <w:proofErr w:type="spellStart"/>
-      <w:r>
-        <w:rPr>
-          <w:sz w:val="24"/>
-          <w:szCs w:val="24"/>
-        </w:rPr>
-        <w:t>fluence</w:t>
-      </w:r>
-      <w:proofErr w:type="spellEnd"/>
-      <w:r>
-        <w:rPr>
-          <w:sz w:val="24"/>
-          <w:szCs w:val="24"/>
-        </w:rPr>
-        <w:t xml:space="preserve"> of 82.2 photons</w:t>
+        <w:t xml:space="preserve">, which leads to a fluence of </w:t>
+      </w:r>
+      <w:r>
+        <w:rPr>
+          <w:sz w:val="24"/>
+          <w:szCs w:val="24"/>
+        </w:rPr>
+        <w:t>2.4</w:t>
       </w:r>
       <w:r>
         <w:rPr>
@@ -5675,6 +5407,46 @@
           <w:sz w:val="24"/>
           <w:szCs w:val="24"/>
         </w:rPr>
+        <w:t>×</w:t>
+      </w:r>
+      <w:r>
+        <w:rPr>
+          <w:sz w:val="24"/>
+          <w:szCs w:val="24"/>
+        </w:rPr>
+        <w:t>10</w:t>
+      </w:r>
+      <w:r>
+        <w:rPr>
+          <w:sz w:val="24"/>
+          <w:szCs w:val="24"/>
+          <w:vertAlign w:val="superscript"/>
+        </w:rPr>
+        <w:t>1</w:t>
+      </w:r>
+      <w:r>
+        <w:rPr>
+          <w:sz w:val="24"/>
+          <w:szCs w:val="24"/>
+          <w:vertAlign w:val="superscript"/>
+        </w:rPr>
+        <w:t>7</w:t>
+      </w:r>
+      <w:bookmarkStart w:id="0" w:name="_GoBack"/>
+      <w:bookmarkEnd w:id="0"/>
+      <w:r>
+        <w:rPr>
+          <w:sz w:val="24"/>
+          <w:szCs w:val="24"/>
+        </w:rPr>
+        <w:t xml:space="preserve"> photons</w:t>
+      </w:r>
+      <w:r>
+        <w:rPr>
+          <w:rFonts w:cstheme="minorHAnsi"/>
+          <w:sz w:val="24"/>
+          <w:szCs w:val="24"/>
+        </w:rPr>
         <w:t xml:space="preserve"> µ</w:t>
       </w:r>
       <w:r>
@@ -5697,7 +5469,28 @@
           <w:sz w:val="24"/>
           <w:szCs w:val="24"/>
         </w:rPr>
-        <w:t xml:space="preserve"> in one minute integration time used for the spectra acquisition. </w:t>
+        <w:t xml:space="preserve"> in three</w:t>
+      </w:r>
+      <w:r>
+        <w:rPr>
+          <w:sz w:val="24"/>
+          <w:szCs w:val="24"/>
+        </w:rPr>
+        <w:t xml:space="preserve"> minute</w:t>
+      </w:r>
+      <w:r>
+        <w:rPr>
+          <w:sz w:val="24"/>
+          <w:szCs w:val="24"/>
+        </w:rPr>
+        <w:t>s</w:t>
+      </w:r>
+      <w:r>
+        <w:rPr>
+          <w:sz w:val="24"/>
+          <w:szCs w:val="24"/>
+        </w:rPr>
+        <w:t xml:space="preserve"> integration time used for the spectra acquisition. </w:t>
       </w:r>
       <w:r>
         <w:rPr>
@@ -6069,23 +5862,7 @@
           <w:sz w:val="24"/>
           <w:szCs w:val="24"/>
         </w:rPr>
-        <w:t xml:space="preserve"> showing the TEM images for the </w:t>
-      </w:r>
-      <w:proofErr w:type="spellStart"/>
-      <w:r>
-        <w:rPr>
-          <w:sz w:val="24"/>
-          <w:szCs w:val="24"/>
-        </w:rPr>
-        <w:t>AuNR</w:t>
-      </w:r>
-      <w:proofErr w:type="spellEnd"/>
-      <w:r>
-        <w:rPr>
-          <w:sz w:val="24"/>
-          <w:szCs w:val="24"/>
-        </w:rPr>
-        <w:t xml:space="preserve"> samples.</w:t>
+        <w:t xml:space="preserve"> showing the TEM images for the AuNR samples.</w:t>
       </w:r>
     </w:p>
     <w:p>
@@ -6183,6 +5960,7 @@
           <w:sz w:val="24"/>
           <w:szCs w:val="24"/>
         </w:rPr>
+        <w:lastRenderedPageBreak/>
         <w:t>9.</w:t>
       </w:r>
       <w:r>
@@ -6482,7 +6260,6 @@
         </w:rPr>
         <w:t xml:space="preserve">We searched the literature for earlier application of this idea to fluorescence in contrast to Raman scattering, and did not find any clear example. We did find fluorescence-based temperature measurements, for example </w:t>
       </w:r>
-      <w:proofErr w:type="spellStart"/>
       <w:r>
         <w:rPr>
           <w:rFonts w:cs="Arial"/>
@@ -6493,7 +6270,6 @@
         </w:rPr>
         <w:t>Deprédurand</w:t>
       </w:r>
-      <w:proofErr w:type="spellEnd"/>
       <w:r>
         <w:rPr>
           <w:rFonts w:cs="Arial"/>
@@ -6532,9 +6308,20 @@
           <w:szCs w:val="24"/>
           <w:shd w:val="clear" w:color="auto" w:fill="FFFFFF"/>
         </w:rPr>
-        <w:t xml:space="preserve">et al. "A temperature-sensitive tracer suitable for </w:t>
-      </w:r>
-      <w:proofErr w:type="spellStart"/>
+        <w:t>et al. "A temperature-sensitive tracer suitable for two-colour laser-induced fluorescence thermometry applied to evaporating fuel droplets." </w:t>
+      </w:r>
+      <w:r>
+        <w:rPr>
+          <w:rFonts w:cs="Arial"/>
+          <w:i/>
+          <w:iCs/>
+          <w:color w:val="222222"/>
+          <w:sz w:val="24"/>
+          <w:szCs w:val="24"/>
+          <w:shd w:val="clear" w:color="auto" w:fill="FFFFFF"/>
+        </w:rPr>
+        <w:t>Measurement Science and Technology</w:t>
+      </w:r>
       <w:r>
         <w:rPr>
           <w:rFonts w:cs="Arial"/>
@@ -6543,9 +6330,8 @@
           <w:szCs w:val="24"/>
           <w:shd w:val="clear" w:color="auto" w:fill="FFFFFF"/>
         </w:rPr>
-        <w:t>two-colour</w:t>
-      </w:r>
-      <w:proofErr w:type="spellEnd"/>
+        <w:t> 19.10 (2008): 105403.</w:t>
+      </w:r>
       <w:r>
         <w:rPr>
           <w:rFonts w:cs="Arial"/>
@@ -6554,38 +6340,6 @@
           <w:szCs w:val="24"/>
           <w:shd w:val="clear" w:color="auto" w:fill="FFFFFF"/>
         </w:rPr>
-        <w:t xml:space="preserve"> laser-induced fluorescence thermometry applied to evaporating fuel droplets." </w:t>
-      </w:r>
-      <w:r>
-        <w:rPr>
-          <w:rFonts w:cs="Arial"/>
-          <w:i/>
-          <w:iCs/>
-          <w:color w:val="222222"/>
-          <w:sz w:val="24"/>
-          <w:szCs w:val="24"/>
-          <w:shd w:val="clear" w:color="auto" w:fill="FFFFFF"/>
-        </w:rPr>
-        <w:t>Measurement Science and Technology</w:t>
-      </w:r>
-      <w:r>
-        <w:rPr>
-          <w:rFonts w:cs="Arial"/>
-          <w:color w:val="222222"/>
-          <w:sz w:val="24"/>
-          <w:szCs w:val="24"/>
-          <w:shd w:val="clear" w:color="auto" w:fill="FFFFFF"/>
-        </w:rPr>
-        <w:t> 19.10 (2008): 105403.</w:t>
-      </w:r>
-      <w:r>
-        <w:rPr>
-          <w:rFonts w:cs="Arial"/>
-          <w:color w:val="222222"/>
-          <w:sz w:val="24"/>
-          <w:szCs w:val="24"/>
-          <w:shd w:val="clear" w:color="auto" w:fill="FFFFFF"/>
-        </w:rPr>
         <w:t xml:space="preserve"> However, the measurement is a ratio of two standard Stokes-shifted bands. No anti-Stokes contributions are measured.</w:t>
       </w:r>
     </w:p>
@@ -6703,79 +6457,40 @@
           <w:sz w:val="24"/>
           <w:szCs w:val="24"/>
         </w:rPr>
-        <w:t xml:space="preserve">This manuscript describes how the absolute temperature of a metal nanoparticle and its surrounding medium can be measured without calibration by analyzing the relative intensities of the Stokes and anti-Stokes emission bands when excited at the longitudinal surface plasmon resonance. The authors first developed a model that simulates the experimentally measured Stokes and anti-Stokes emission of single gold nanorods and extracted through a pump power dependence the nanorod temperature. They furthermore show that if the surrounding medium was independently heated above room temperature, these </w:t>
-      </w:r>
-      <w:proofErr w:type="spellStart"/>
-      <w:r>
-        <w:rPr>
-          <w:rFonts w:asciiTheme="minorHAnsi" w:hAnsiTheme="minorHAnsi"/>
-          <w:i/>
-          <w:sz w:val="24"/>
-          <w:szCs w:val="24"/>
-        </w:rPr>
-        <w:t>nano</w:t>
-      </w:r>
-      <w:proofErr w:type="spellEnd"/>
-      <w:r>
-        <w:rPr>
-          <w:rFonts w:asciiTheme="minorHAnsi" w:hAnsiTheme="minorHAnsi"/>
-          <w:i/>
-          <w:sz w:val="24"/>
-          <w:szCs w:val="24"/>
-        </w:rPr>
-        <w:t xml:space="preserve">-thermometers recorded the correct temperature within a few percent. This is excellent work. The emission mechanism itself is of interest and important considering the recent debate on the origin of the emission in </w:t>
-      </w:r>
-      <w:proofErr w:type="spellStart"/>
-      <w:r>
-        <w:rPr>
-          <w:rFonts w:asciiTheme="minorHAnsi" w:hAnsiTheme="minorHAnsi"/>
-          <w:i/>
-          <w:sz w:val="24"/>
-          <w:szCs w:val="24"/>
-        </w:rPr>
-        <w:t>plamonic</w:t>
-      </w:r>
-      <w:proofErr w:type="spellEnd"/>
-      <w:r>
-        <w:rPr>
-          <w:rFonts w:asciiTheme="minorHAnsi" w:hAnsiTheme="minorHAnsi"/>
-          <w:i/>
-          <w:sz w:val="24"/>
-          <w:szCs w:val="24"/>
-        </w:rPr>
-        <w:t xml:space="preserve"> nanostructures. In addition, the authors have developed a clever way of measuring the local temperature using probes that are extremely stable and can be employed over extended observation periods. I therefore recommend publication in Nano Letters. I only have a few comments that the authors should address by mostly expanding their discussion in a revised version.</w:t>
-      </w:r>
-    </w:p>
-    <w:p>
-      <w:pPr>
-        <w:pStyle w:val="HTMLPreformatted"/>
-        <w:jc w:val="both"/>
-        <w:rPr>
-          <w:rFonts w:asciiTheme="minorHAnsi" w:hAnsiTheme="minorHAnsi"/>
-          <w:i/>
-          <w:sz w:val="24"/>
-          <w:szCs w:val="24"/>
-        </w:rPr>
-      </w:pPr>
-    </w:p>
-    <w:p>
-      <w:pPr>
-        <w:pStyle w:val="HTMLPreformatted"/>
-        <w:jc w:val="both"/>
-        <w:rPr>
-          <w:rFonts w:asciiTheme="minorHAnsi" w:hAnsiTheme="minorHAnsi"/>
-          <w:i/>
-          <w:sz w:val="24"/>
-          <w:szCs w:val="24"/>
-        </w:rPr>
-      </w:pPr>
-      <w:r>
-        <w:rPr>
-          <w:rFonts w:asciiTheme="minorHAnsi" w:hAnsiTheme="minorHAnsi"/>
-          <w:i/>
-          <w:sz w:val="24"/>
-          <w:szCs w:val="24"/>
-        </w:rPr>
+        <w:t>This manuscript describes how the absolute temperature of a metal nanoparticle and its surrounding medium can be measured without calibration by analyzing the relative intensities of the Stokes and anti-Stokes emission bands when excited at the longitudinal surface plasmon resonance. The authors first developed a model that simulates the experimentally measured Stokes and anti-Stokes emission of single gold nanorods and extracted through a pump power dependence the nanorod temperature. They furthermore show that if the surrounding medium was independently heated above room temperature, these nano-thermometers recorded the correct temperature within a few percent. This is excellent work. The emission mechanism itself is of interest and important considering the recent debate on the origin of the emission in plamonic nanostructures. In addition, the authors have developed a clever way of measuring the local temperature using probes that are extremely stable and can be employed over extended observation periods. I therefore recommend publication in Nano Letters. I only have a few comments that the authors should address by mostly expanding their discussion in a revised version.</w:t>
+      </w:r>
+    </w:p>
+    <w:p>
+      <w:pPr>
+        <w:pStyle w:val="HTMLPreformatted"/>
+        <w:jc w:val="both"/>
+        <w:rPr>
+          <w:rFonts w:asciiTheme="minorHAnsi" w:hAnsiTheme="minorHAnsi"/>
+          <w:i/>
+          <w:sz w:val="24"/>
+          <w:szCs w:val="24"/>
+        </w:rPr>
+      </w:pPr>
+    </w:p>
+    <w:p>
+      <w:pPr>
+        <w:pStyle w:val="HTMLPreformatted"/>
+        <w:jc w:val="both"/>
+        <w:rPr>
+          <w:rFonts w:asciiTheme="minorHAnsi" w:hAnsiTheme="minorHAnsi"/>
+          <w:i/>
+          <w:sz w:val="24"/>
+          <w:szCs w:val="24"/>
+        </w:rPr>
+      </w:pPr>
+      <w:r>
+        <w:rPr>
+          <w:rFonts w:asciiTheme="minorHAnsi" w:hAnsiTheme="minorHAnsi"/>
+          <w:i/>
+          <w:sz w:val="24"/>
+          <w:szCs w:val="24"/>
+        </w:rPr>
+        <w:lastRenderedPageBreak/>
         <w:t>1)</w:t>
       </w:r>
       <w:r>
@@ -6879,27 +6594,7 @@
           <w:szCs w:val="24"/>
         </w:rPr>
         <w:tab/>
-        <w:t>Regarding the power dependence shown in Figure S3, the authors argue that both Stokes and anti-Stokes emission follow a one-photon-process based on their slopes being close to 1. However, the slopes of 0.88 and 1.20 appear significantly different unless the error for these measurements is about +/- 0.2. What is the error? The authors should mention that. The explanation given is that equation 2 depends on temperature. Can the authors maybe expand that discussion? At first glance it would make sense that an anti-Stokes event requires more energy than just that supplied by a single photon. Considering that most excitations decay non-</w:t>
-      </w:r>
-      <w:proofErr w:type="spellStart"/>
-      <w:r>
-        <w:rPr>
-          <w:rFonts w:asciiTheme="minorHAnsi" w:hAnsiTheme="minorHAnsi"/>
-          <w:i/>
-          <w:sz w:val="24"/>
-          <w:szCs w:val="24"/>
-        </w:rPr>
-        <w:t>radiatively</w:t>
-      </w:r>
-      <w:proofErr w:type="spellEnd"/>
-      <w:r>
-        <w:rPr>
-          <w:rFonts w:asciiTheme="minorHAnsi" w:hAnsiTheme="minorHAnsi"/>
-          <w:i/>
-          <w:sz w:val="24"/>
-          <w:szCs w:val="24"/>
-        </w:rPr>
-        <w:t>, the energy supplied by previous excitations have raised the energy content of the bath. Should that not give rise to a larger slope or is that line of thought equivalent to the authors’ model? Please expand the discussion here.</w:t>
+        <w:t>Regarding the power dependence shown in Figure S3, the authors argue that both Stokes and anti-Stokes emission follow a one-photon-process based on their slopes being close to 1. However, the slopes of 0.88 and 1.20 appear significantly different unless the error for these measurements is about +/- 0.2. What is the error? The authors should mention that. The explanation given is that equation 2 depends on temperature. Can the authors maybe expand that discussion? At first glance it would make sense that an anti-Stokes event requires more energy than just that supplied by a single photon. Considering that most excitations decay non-radiatively, the energy supplied by previous excitations have raised the energy content of the bath. Should that not give rise to a larger slope or is that line of thought equivalent to the authors’ model? Please expand the discussion here.</w:t>
       </w:r>
     </w:p>
     <w:p>
@@ -7447,27 +7142,7 @@
           <w:sz w:val="24"/>
           <w:szCs w:val="24"/>
         </w:rPr>
-        <w:t xml:space="preserve">The single </w:t>
-      </w:r>
-      <w:proofErr w:type="spellStart"/>
-      <w:r>
-        <w:rPr>
-          <w:rFonts w:asciiTheme="minorHAnsi" w:hAnsiTheme="minorHAnsi"/>
-          <w:i/>
-          <w:sz w:val="24"/>
-          <w:szCs w:val="24"/>
-        </w:rPr>
-        <w:t>nanorod</w:t>
-      </w:r>
-      <w:proofErr w:type="spellEnd"/>
-      <w:r>
-        <w:rPr>
-          <w:rFonts w:asciiTheme="minorHAnsi" w:hAnsiTheme="minorHAnsi"/>
-          <w:i/>
-          <w:sz w:val="24"/>
-          <w:szCs w:val="24"/>
-        </w:rPr>
-        <w:t xml:space="preserve"> scattering spectrum is often much better fitted by a Lorentzian function. Would the proposed method work better/yield more accurate temperatures if the scattering spectrum were used for the plasmon spectrum (neglecting small wavelengths shifts between gold nanorod absorption and scattering)? That would certainly add to the complexity of the measurement, but the authors should comment on it given that they specifically have addressed sources of error and identified the Lorentzian fit of the 532 nm excited emission spectrum as one such source.</w:t>
+        <w:t>The single nanorod scattering spectrum is often much better fitted by a Lorentzian function. Would the proposed method work better/yield more accurate temperatures if the scattering spectrum were used for the plasmon spectrum (neglecting small wavelengths shifts between gold nanorod absorption and scattering)? That would certainly add to the complexity of the measurement, but the authors should comment on it given that they specifically have addressed sources of error and identified the Lorentzian fit of the 532 nm excited emission spectrum as one such source.</w:t>
       </w:r>
       <w:r>
         <w:rPr>
@@ -7890,7 +7565,16 @@
           <w:sz w:val="24"/>
           <w:szCs w:val="24"/>
         </w:rPr>
-        <w:t>. This is the case, for example, of insulators excited well below their electronic absorption edge. For resonant excitation, a relatively long-lived excited state is prepared. It will have enough time to interact repeatedly with thermal baths, particularly with phonons. This is the case of organic dye molecules or semiconductors, in which relaxed fluorescence is observed. We also note that fluorescence always presents hot bands on the anti-Stokes side of the excitation laser. In most fluorescence detection schemes, however, these hot bands are ignored, but they are far from negligible in heavily doped samples.</w:t>
+        <w:t xml:space="preserve">. This is the case, for example, of insulators excited well below their electronic absorption edge. For resonant excitation, a relatively long-lived excited state is prepared. It will have enough </w:t>
+      </w:r>
+      <w:r>
+        <w:rPr>
+          <w:b/>
+          <w:sz w:val="24"/>
+          <w:szCs w:val="24"/>
+        </w:rPr>
+        <w:lastRenderedPageBreak/>
+        <w:t>time to interact repeatedly with thermal baths, particularly with phonons. This is the case of organic dye molecules or semiconductors, in which relaxed fluorescence is observed. We also note that fluorescence always presents hot bands on the anti-Stokes side of the excitation laser. In most fluorescence detection schemes, however, these hot bands are ignored, but they are far from negligible in heavily doped samples.</w:t>
       </w:r>
     </w:p>
     <w:p>
@@ -8118,27 +7802,7 @@
           <w:sz w:val="24"/>
           <w:szCs w:val="24"/>
         </w:rPr>
-        <w:t>Regarding the power dependence shown in Figure S3, the authors argue that both Stokes and anti-Stokes emission follow a one-photon-process based on their slopes being close to 1. However, the slopes of 0.88 and 1.20 appear significantly different unless the error for these measurements is about +/- 0.2. What is the error? The authors should mention that. The explanation given is that equation 2 depends on temperature. Can the authors maybe expand that discussion? At first glance it would make sense that an anti-Stokes event requires more energy than just that supplied by a single photon. Considering that most excitations decay non-</w:t>
-      </w:r>
-      <w:proofErr w:type="spellStart"/>
-      <w:r>
-        <w:rPr>
-          <w:rFonts w:asciiTheme="minorHAnsi" w:hAnsiTheme="minorHAnsi"/>
-          <w:i/>
-          <w:sz w:val="24"/>
-          <w:szCs w:val="24"/>
-        </w:rPr>
-        <w:t>radiatively</w:t>
-      </w:r>
-      <w:proofErr w:type="spellEnd"/>
-      <w:r>
-        <w:rPr>
-          <w:rFonts w:asciiTheme="minorHAnsi" w:hAnsiTheme="minorHAnsi"/>
-          <w:i/>
-          <w:sz w:val="24"/>
-          <w:szCs w:val="24"/>
-        </w:rPr>
-        <w:t>, the energy supplied by previous excitations have raised the energy content of the bath. Should that not give rise to a larger slope or is that line of thought equivalent to the authors’ model? Please expand the discussion here.</w:t>
+        <w:t>Regarding the power dependence shown in Figure S3, the authors argue that both Stokes and anti-Stokes emission follow a one-photon-process based on their slopes being close to 1. However, the slopes of 0.88 and 1.20 appear significantly different unless the error for these measurements is about +/- 0.2. What is the error? The authors should mention that. The explanation given is that equation 2 depends on temperature. Can the authors maybe expand that discussion? At first glance it would make sense that an anti-Stokes event requires more energy than just that supplied by a single photon. Considering that most excitations decay non-radiatively, the energy supplied by previous excitations have raised the energy content of the bath. Should that not give rise to a larger slope or is that line of thought equivalent to the authors’ model? Please expand the discussion here.</w:t>
       </w:r>
     </w:p>
     <w:p>
@@ -8191,25 +7855,7 @@
           <w:sz w:val="24"/>
           <w:szCs w:val="24"/>
         </w:rPr>
-        <w:t>In order to achieve photon emission at higher energy than the excitation, i.e. an anti-Stokes band, the interactions with the thermal baths has to provide the extra energy required. Since most excitations decay non-</w:t>
-      </w:r>
-      <w:proofErr w:type="spellStart"/>
-      <w:r>
-        <w:rPr>
-          <w:b/>
-          <w:sz w:val="24"/>
-          <w:szCs w:val="24"/>
-        </w:rPr>
-        <w:t>radiatively</w:t>
-      </w:r>
-      <w:proofErr w:type="spellEnd"/>
-      <w:r>
-        <w:rPr>
-          <w:b/>
-          <w:sz w:val="24"/>
-          <w:szCs w:val="24"/>
-        </w:rPr>
-        <w:t xml:space="preserve">, the energy available in the thermal bath also depends on the previous excitations. Thus, the energy content of the bath also </w:t>
+        <w:t xml:space="preserve">In order to achieve photon emission at higher energy than the excitation, i.e. an anti-Stokes band, the interactions with the thermal baths has to provide the extra energy required. Since most excitations decay non-radiatively, the energy available in the thermal bath also depends on the previous excitations. Thus, the energy content of the bath also </w:t>
       </w:r>
       <w:r>
         <w:rPr>
@@ -8376,27 +8022,7 @@
           <w:sz w:val="24"/>
           <w:szCs w:val="24"/>
         </w:rPr>
-        <w:t xml:space="preserve">In this manuscript, Carattino et al. demonstrated the possibilities of measuring the absolute temperature of the gold nanorods without any pre-calibration from their anti-stoke emission spectra collected by irradiating them at their plasmon resonance wavelength. Even though these new insights will be helpful in </w:t>
-      </w:r>
-      <w:proofErr w:type="spellStart"/>
-      <w:r>
-        <w:rPr>
-          <w:rFonts w:asciiTheme="minorHAnsi" w:hAnsiTheme="minorHAnsi"/>
-          <w:i/>
-          <w:sz w:val="24"/>
-          <w:szCs w:val="24"/>
-        </w:rPr>
-        <w:t>nano</w:t>
-      </w:r>
-      <w:proofErr w:type="spellEnd"/>
-      <w:r>
-        <w:rPr>
-          <w:rFonts w:asciiTheme="minorHAnsi" w:hAnsiTheme="minorHAnsi"/>
-          <w:i/>
-          <w:sz w:val="24"/>
-          <w:szCs w:val="24"/>
-        </w:rPr>
-        <w:t xml:space="preserve">-thermometry, the reviewer is not enthusiastic about publishing the paper in the present form due to the following reasons. </w:t>
+        <w:t xml:space="preserve">In this manuscript, Carattino et al. demonstrated the possibilities of measuring the absolute temperature of the gold nanorods without any pre-calibration from their anti-stoke emission spectra collected by irradiating them at their plasmon resonance wavelength. Even though these new insights will be helpful in nano-thermometry, the reviewer is not enthusiastic about publishing the paper in the present form due to the following reasons. </w:t>
       </w:r>
     </w:p>
     <w:p>
@@ -8826,39 +8452,14 @@
           <w:sz w:val="24"/>
           <w:szCs w:val="24"/>
         </w:rPr>
-        <w:t xml:space="preserve">the required images for the nanorods. We are sure that we work with single gold </w:t>
-      </w:r>
-      <w:proofErr w:type="spellStart"/>
-      <w:r>
-        <w:rPr>
-          <w:sz w:val="24"/>
-          <w:szCs w:val="24"/>
-        </w:rPr>
-        <w:t>nanorods</w:t>
-      </w:r>
-      <w:proofErr w:type="spellEnd"/>
-      <w:r>
-        <w:rPr>
-          <w:sz w:val="24"/>
-          <w:szCs w:val="24"/>
-        </w:rPr>
-        <w:t xml:space="preserve"> since </w:t>
-      </w:r>
-      <w:proofErr w:type="spellStart"/>
-      <w:r>
-        <w:rPr>
-          <w:sz w:val="24"/>
-          <w:szCs w:val="24"/>
-        </w:rPr>
-        <w:t>i</w:t>
-      </w:r>
-      <w:proofErr w:type="spellEnd"/>
-      <w:r>
-        <w:rPr>
-          <w:sz w:val="24"/>
-          <w:szCs w:val="24"/>
-        </w:rPr>
-        <w:t xml:space="preserve">) </w:t>
+        <w:t xml:space="preserve">the required images for the nanorods. We are sure that we work with single gold nanorods since </w:t>
+      </w:r>
+      <w:r>
+        <w:rPr>
+          <w:sz w:val="24"/>
+          <w:szCs w:val="24"/>
+        </w:rPr>
+        <w:t xml:space="preserve">i) </w:t>
       </w:r>
       <w:r>
         <w:rPr>
@@ -8921,15 +8522,7 @@
           <w:sz w:val="24"/>
           <w:szCs w:val="24"/>
         </w:rPr>
-        <w:t xml:space="preserve"> gold </w:t>
-      </w:r>
-      <w:proofErr w:type="spellStart"/>
-      <w:r>
-        <w:rPr>
-          <w:sz w:val="24"/>
-          <w:szCs w:val="24"/>
-        </w:rPr>
-        <w:t>nanorod</w:t>
+        <w:t xml:space="preserve"> gold nanorod</w:t>
       </w:r>
       <w:r>
         <w:rPr>
@@ -8938,7 +8531,6 @@
         </w:rPr>
         <w:t>s</w:t>
       </w:r>
-      <w:proofErr w:type="spellEnd"/>
       <w:r>
         <w:rPr>
           <w:sz w:val="24"/>
@@ -8960,6 +8552,7 @@
           <w:sz w:val="24"/>
           <w:szCs w:val="24"/>
         </w:rPr>
+        <w:lastRenderedPageBreak/>
         <w:t xml:space="preserve">We would also like to point out that we did study nanorods with different aspect ratio, within a certain range, as </w:t>
       </w:r>
       <w:r>
@@ -8983,8 +8576,6 @@
         </w:rPr>
         <w:t>Extending these measurements to a broader range of aspect ratios would require different lasers, filters and detectors, which were not available for this work.</w:t>
       </w:r>
-      <w:bookmarkStart w:id="0" w:name="_GoBack"/>
-      <w:bookmarkEnd w:id="0"/>
     </w:p>
     <w:p>
       <w:pPr>
@@ -9007,7 +8598,7 @@
 </file>
 
 <file path=word/endnotes.xml><?xml version="1.0" encoding="utf-8"?>
-<w:endnotes xmlns:wpc="http://schemas.microsoft.com/office/word/2010/wordprocessingCanvas" xmlns:mc="http://schemas.openxmlformats.org/markup-compatibility/2006" xmlns:o="urn:schemas-microsoft-com:office:office" xmlns:r="http://schemas.openxmlformats.org/officeDocument/2006/relationships" xmlns:m="http://schemas.openxmlformats.org/officeDocument/2006/math" xmlns:v="urn:schemas-microsoft-com:vml" xmlns:wp14="http://schemas.microsoft.com/office/word/2010/wordprocessingDrawing" xmlns:wp="http://schemas.openxmlformats.org/drawingml/2006/wordprocessingDrawing" xmlns:w10="urn:schemas-microsoft-com:office:word" xmlns:w="http://schemas.openxmlformats.org/wordprocessingml/2006/main" xmlns:w14="http://schemas.microsoft.com/office/word/2010/wordml" xmlns:w15="http://schemas.microsoft.com/office/word/2012/wordml" xmlns:wpg="http://schemas.microsoft.com/office/word/2010/wordprocessingGroup" xmlns:wpi="http://schemas.microsoft.com/office/word/2010/wordprocessingInk" xmlns:wne="http://schemas.microsoft.com/office/word/2006/wordml" xmlns:wps="http://schemas.microsoft.com/office/word/2010/wordprocessingShape" mc:Ignorable="w14 w15 wp14">
+<w:endnotes xmlns:wpc="http://schemas.microsoft.com/office/word/2010/wordprocessingCanvas" xmlns:cx="http://schemas.microsoft.com/office/drawing/2014/chartex" xmlns:cx1="http://schemas.microsoft.com/office/drawing/2015/9/8/chartex" xmlns:mc="http://schemas.openxmlformats.org/markup-compatibility/2006" xmlns:o="urn:schemas-microsoft-com:office:office" xmlns:r="http://schemas.openxmlformats.org/officeDocument/2006/relationships" xmlns:m="http://schemas.openxmlformats.org/officeDocument/2006/math" xmlns:v="urn:schemas-microsoft-com:vml" xmlns:wp14="http://schemas.microsoft.com/office/word/2010/wordprocessingDrawing" xmlns:wp="http://schemas.openxmlformats.org/drawingml/2006/wordprocessingDrawing" xmlns:w10="urn:schemas-microsoft-com:office:word" xmlns:w="http://schemas.openxmlformats.org/wordprocessingml/2006/main" xmlns:w14="http://schemas.microsoft.com/office/word/2010/wordml" xmlns:w15="http://schemas.microsoft.com/office/word/2012/wordml" xmlns:w16se="http://schemas.microsoft.com/office/word/2015/wordml/symex" xmlns:wpg="http://schemas.microsoft.com/office/word/2010/wordprocessingGroup" xmlns:wpi="http://schemas.microsoft.com/office/word/2010/wordprocessingInk" xmlns:wne="http://schemas.microsoft.com/office/word/2006/wordml" xmlns:wps="http://schemas.microsoft.com/office/word/2010/wordprocessingShape" mc:Ignorable="w14 w15 w16se wp14">
   <w:endnote w:type="separator" w:id="-1">
     <w:p>
       <w:pPr>
@@ -9032,7 +8623,7 @@
 </file>
 
 <file path=word/footer1.xml><?xml version="1.0" encoding="utf-8"?>
-<w:ftr xmlns:wpc="http://schemas.microsoft.com/office/word/2010/wordprocessingCanvas" xmlns:mc="http://schemas.openxmlformats.org/markup-compatibility/2006" xmlns:o="urn:schemas-microsoft-com:office:office" xmlns:r="http://schemas.openxmlformats.org/officeDocument/2006/relationships" xmlns:m="http://schemas.openxmlformats.org/officeDocument/2006/math" xmlns:v="urn:schemas-microsoft-com:vml" xmlns:wp14="http://schemas.microsoft.com/office/word/2010/wordprocessingDrawing" xmlns:wp="http://schemas.openxmlformats.org/drawingml/2006/wordprocessingDrawing" xmlns:w10="urn:schemas-microsoft-com:office:word" xmlns:w="http://schemas.openxmlformats.org/wordprocessingml/2006/main" xmlns:w14="http://schemas.microsoft.com/office/word/2010/wordml" xmlns:w15="http://schemas.microsoft.com/office/word/2012/wordml" xmlns:wpg="http://schemas.microsoft.com/office/word/2010/wordprocessingGroup" xmlns:wpi="http://schemas.microsoft.com/office/word/2010/wordprocessingInk" xmlns:wne="http://schemas.microsoft.com/office/word/2006/wordml" xmlns:wps="http://schemas.microsoft.com/office/word/2010/wordprocessingShape" mc:Ignorable="w14 w15 wp14">
+<w:ftr xmlns:wpc="http://schemas.microsoft.com/office/word/2010/wordprocessingCanvas" xmlns:cx="http://schemas.microsoft.com/office/drawing/2014/chartex" xmlns:cx1="http://schemas.microsoft.com/office/drawing/2015/9/8/chartex" xmlns:mc="http://schemas.openxmlformats.org/markup-compatibility/2006" xmlns:o="urn:schemas-microsoft-com:office:office" xmlns:r="http://schemas.openxmlformats.org/officeDocument/2006/relationships" xmlns:m="http://schemas.openxmlformats.org/officeDocument/2006/math" xmlns:v="urn:schemas-microsoft-com:vml" xmlns:wp14="http://schemas.microsoft.com/office/word/2010/wordprocessingDrawing" xmlns:wp="http://schemas.openxmlformats.org/drawingml/2006/wordprocessingDrawing" xmlns:w10="urn:schemas-microsoft-com:office:word" xmlns:w="http://schemas.openxmlformats.org/wordprocessingml/2006/main" xmlns:w14="http://schemas.microsoft.com/office/word/2010/wordml" xmlns:w15="http://schemas.microsoft.com/office/word/2012/wordml" xmlns:w16se="http://schemas.microsoft.com/office/word/2015/wordml/symex" xmlns:wpg="http://schemas.microsoft.com/office/word/2010/wordprocessingGroup" xmlns:wpi="http://schemas.microsoft.com/office/word/2010/wordprocessingInk" xmlns:wne="http://schemas.microsoft.com/office/word/2006/wordml" xmlns:wps="http://schemas.microsoft.com/office/word/2010/wordprocessingShape" mc:Ignorable="w14 w15 w16se wp14">
   <w:sdt>
     <w:sdtPr>
       <w:id w:val="-312420253"/>
@@ -9065,7 +8656,7 @@
           <w:rPr>
             <w:noProof/>
           </w:rPr>
-          <w:t>1</w:t>
+          <w:t>7</w:t>
         </w:r>
         <w:r>
           <w:rPr>
@@ -9085,7 +8676,7 @@
 </file>
 
 <file path=word/footnotes.xml><?xml version="1.0" encoding="utf-8"?>
-<w:footnotes xmlns:wpc="http://schemas.microsoft.com/office/word/2010/wordprocessingCanvas" xmlns:mc="http://schemas.openxmlformats.org/markup-compatibility/2006" xmlns:o="urn:schemas-microsoft-com:office:office" xmlns:r="http://schemas.openxmlformats.org/officeDocument/2006/relationships" xmlns:m="http://schemas.openxmlformats.org/officeDocument/2006/math" xmlns:v="urn:schemas-microsoft-com:vml" xmlns:wp14="http://schemas.microsoft.com/office/word/2010/wordprocessingDrawing" xmlns:wp="http://schemas.openxmlformats.org/drawingml/2006/wordprocessingDrawing" xmlns:w10="urn:schemas-microsoft-com:office:word" xmlns:w="http://schemas.openxmlformats.org/wordprocessingml/2006/main" xmlns:w14="http://schemas.microsoft.com/office/word/2010/wordml" xmlns:w15="http://schemas.microsoft.com/office/word/2012/wordml" xmlns:wpg="http://schemas.microsoft.com/office/word/2010/wordprocessingGroup" xmlns:wpi="http://schemas.microsoft.com/office/word/2010/wordprocessingInk" xmlns:wne="http://schemas.microsoft.com/office/word/2006/wordml" xmlns:wps="http://schemas.microsoft.com/office/word/2010/wordprocessingShape" mc:Ignorable="w14 w15 wp14">
+<w:footnotes xmlns:wpc="http://schemas.microsoft.com/office/word/2010/wordprocessingCanvas" xmlns:cx="http://schemas.microsoft.com/office/drawing/2014/chartex" xmlns:cx1="http://schemas.microsoft.com/office/drawing/2015/9/8/chartex" xmlns:mc="http://schemas.openxmlformats.org/markup-compatibility/2006" xmlns:o="urn:schemas-microsoft-com:office:office" xmlns:r="http://schemas.openxmlformats.org/officeDocument/2006/relationships" xmlns:m="http://schemas.openxmlformats.org/officeDocument/2006/math" xmlns:v="urn:schemas-microsoft-com:vml" xmlns:wp14="http://schemas.microsoft.com/office/word/2010/wordprocessingDrawing" xmlns:wp="http://schemas.openxmlformats.org/drawingml/2006/wordprocessingDrawing" xmlns:w10="urn:schemas-microsoft-com:office:word" xmlns:w="http://schemas.openxmlformats.org/wordprocessingml/2006/main" xmlns:w14="http://schemas.microsoft.com/office/word/2010/wordml" xmlns:w15="http://schemas.microsoft.com/office/word/2012/wordml" xmlns:w16se="http://schemas.microsoft.com/office/word/2015/wordml/symex" xmlns:wpg="http://schemas.microsoft.com/office/word/2010/wordprocessingGroup" xmlns:wpi="http://schemas.microsoft.com/office/word/2010/wordprocessingInk" xmlns:wne="http://schemas.microsoft.com/office/word/2006/wordml" xmlns:wps="http://schemas.microsoft.com/office/word/2010/wordprocessingShape" mc:Ignorable="w14 w15 w16se wp14">
   <w:footnote w:type="separator" w:id="-1">
     <w:p>
       <w:pPr>
@@ -9110,7 +8701,7 @@
 </file>
 
 <file path=word/numbering.xml><?xml version="1.0" encoding="utf-8"?>
-<w:numbering xmlns:wpc="http://schemas.microsoft.com/office/word/2010/wordprocessingCanvas" xmlns:mc="http://schemas.openxmlformats.org/markup-compatibility/2006" xmlns:o="urn:schemas-microsoft-com:office:office" xmlns:r="http://schemas.openxmlformats.org/officeDocument/2006/relationships" xmlns:m="http://schemas.openxmlformats.org/officeDocument/2006/math" xmlns:v="urn:schemas-microsoft-com:vml" xmlns:wp14="http://schemas.microsoft.com/office/word/2010/wordprocessingDrawing" xmlns:wp="http://schemas.openxmlformats.org/drawingml/2006/wordprocessingDrawing" xmlns:w10="urn:schemas-microsoft-com:office:word" xmlns:w="http://schemas.openxmlformats.org/wordprocessingml/2006/main" xmlns:w14="http://schemas.microsoft.com/office/word/2010/wordml" xmlns:w15="http://schemas.microsoft.com/office/word/2012/wordml" xmlns:wpg="http://schemas.microsoft.com/office/word/2010/wordprocessingGroup" xmlns:wpi="http://schemas.microsoft.com/office/word/2010/wordprocessingInk" xmlns:wne="http://schemas.microsoft.com/office/word/2006/wordml" xmlns:wps="http://schemas.microsoft.com/office/word/2010/wordprocessingShape" mc:Ignorable="w14 w15 wp14">
+<w:numbering xmlns:wpc="http://schemas.microsoft.com/office/word/2010/wordprocessingCanvas" xmlns:cx="http://schemas.microsoft.com/office/drawing/2014/chartex" xmlns:cx1="http://schemas.microsoft.com/office/drawing/2015/9/8/chartex" xmlns:mc="http://schemas.openxmlformats.org/markup-compatibility/2006" xmlns:o="urn:schemas-microsoft-com:office:office" xmlns:r="http://schemas.openxmlformats.org/officeDocument/2006/relationships" xmlns:m="http://schemas.openxmlformats.org/officeDocument/2006/math" xmlns:v="urn:schemas-microsoft-com:vml" xmlns:wp14="http://schemas.microsoft.com/office/word/2010/wordprocessingDrawing" xmlns:wp="http://schemas.openxmlformats.org/drawingml/2006/wordprocessingDrawing" xmlns:w10="urn:schemas-microsoft-com:office:word" xmlns:w="http://schemas.openxmlformats.org/wordprocessingml/2006/main" xmlns:w14="http://schemas.microsoft.com/office/word/2010/wordml" xmlns:w15="http://schemas.microsoft.com/office/word/2012/wordml" xmlns:w16se="http://schemas.microsoft.com/office/word/2015/wordml/symex" xmlns:wpg="http://schemas.microsoft.com/office/word/2010/wordprocessingGroup" xmlns:wpi="http://schemas.microsoft.com/office/word/2010/wordprocessingInk" xmlns:wne="http://schemas.microsoft.com/office/word/2006/wordml" xmlns:wps="http://schemas.microsoft.com/office/word/2010/wordprocessingShape" mc:Ignorable="w14 w15 w16se wp14">
   <w:abstractNum w:abstractNumId="0" w15:restartNumberingAfterBreak="0">
     <w:nsid w:val="4299279C"/>
     <w:multiLevelType w:val="hybridMultilevel"/>
@@ -9590,7 +9181,7 @@
 </file>
 
 <file path=word/styles.xml><?xml version="1.0" encoding="utf-8"?>
-<w:styles xmlns:mc="http://schemas.openxmlformats.org/markup-compatibility/2006" xmlns:r="http://schemas.openxmlformats.org/officeDocument/2006/relationships" xmlns:w="http://schemas.openxmlformats.org/wordprocessingml/2006/main" xmlns:w14="http://schemas.microsoft.com/office/word/2010/wordml" xmlns:w15="http://schemas.microsoft.com/office/word/2012/wordml" mc:Ignorable="w14 w15">
+<w:styles xmlns:mc="http://schemas.openxmlformats.org/markup-compatibility/2006" xmlns:r="http://schemas.openxmlformats.org/officeDocument/2006/relationships" xmlns:w="http://schemas.openxmlformats.org/wordprocessingml/2006/main" xmlns:w14="http://schemas.microsoft.com/office/word/2010/wordml" xmlns:w15="http://schemas.microsoft.com/office/word/2012/wordml" xmlns:w16se="http://schemas.microsoft.com/office/word/2015/wordml/symex" mc:Ignorable="w14 w15 w16se">
   <w:docDefaults>
     <w:rPrDefault>
       <w:rPr>
@@ -10523,7 +10114,7 @@
 </file>
 
 <file path=customXml/itemProps1.xml><?xml version="1.0" encoding="utf-8"?>
-<ds:datastoreItem xmlns:ds="http://schemas.openxmlformats.org/officeDocument/2006/customXml" ds:itemID="{A3A185CB-629E-4BE7-AFDF-C3C27698210C}">
+<ds:datastoreItem xmlns:ds="http://schemas.openxmlformats.org/officeDocument/2006/customXml" ds:itemID="{A6FABFF6-A262-4A60-913B-C0535FF71920}">
   <ds:schemaRefs>
     <ds:schemaRef ds:uri="http://schemas.openxmlformats.org/officeDocument/2006/bibliography"/>
   </ds:schemaRefs>

</xml_diff>